<commit_message>
Add MS Word list support
</commit_message>
<xml_diff>
--- a/template.docx
+++ b/template.docx
@@ -3,15 +3,6 @@
 <w:document xmlns:wpc="http://schemas.microsoft.com/office/word/2010/wordprocessingCanvas" xmlns:cx="http://schemas.microsoft.com/office/drawing/2014/chartex" xmlns:mc="http://schemas.openxmlformats.org/markup-compatibility/2006" xmlns:o="urn:schemas-microsoft-com:office:office" xmlns:r="http://schemas.openxmlformats.org/officeDocument/2006/relationships" xmlns:m="http://schemas.openxmlformats.org/officeDocument/2006/math" xmlns:v="urn:schemas-microsoft-com:vml" xmlns:wp14="http://schemas.microsoft.com/office/word/2010/wordprocessingDrawing" xmlns:wp="http://schemas.openxmlformats.org/drawingml/2006/wordprocessingDrawing" xmlns:w10="urn:schemas-microsoft-com:office:word" xmlns:w="http://schemas.openxmlformats.org/wordprocessingml/2006/main" xmlns:w14="http://schemas.microsoft.com/office/word/2010/wordml" xmlns:w15="http://schemas.microsoft.com/office/word/2012/wordml" xmlns:w16se="http://schemas.microsoft.com/office/word/2015/wordml/symex" xmlns:wpg="http://schemas.microsoft.com/office/word/2010/wordprocessingGroup" xmlns:wpi="http://schemas.microsoft.com/office/word/2010/wordprocessingInk" xmlns:wne="http://schemas.microsoft.com/office/word/2006/wordml" xmlns:wps="http://schemas.microsoft.com/office/word/2010/wordprocessingShape" mc:Ignorable="w14 w15 w16se wp14">
   <w:body>
     <w:p>
-      <w:pPr>
-        <w:pStyle w:val="3"/>
-        <w:rPr>
-          <w:rStyle w:val="InlineCode"/>
-          <w:rFonts w:ascii="Times New Roman" w:hAnsi="Times New Roman"/>
-          <w:sz w:val="28"/>
-          <w:lang w:val="ru-RU"/>
-        </w:rPr>
-      </w:pPr>
       <w:bookmarkStart w:id="0" w:name="_GoBack"/>
       <w:bookmarkEnd w:id="0"/>
     </w:p>
@@ -28,10 +19,581 @@
 <file path=word/numbering.xml><?xml version="1.0" encoding="utf-8"?>
 <w:numbering xmlns:wpc="http://schemas.microsoft.com/office/word/2010/wordprocessingCanvas" xmlns:cx="http://schemas.microsoft.com/office/drawing/2014/chartex" xmlns:mc="http://schemas.openxmlformats.org/markup-compatibility/2006" xmlns:o="urn:schemas-microsoft-com:office:office" xmlns:r="http://schemas.openxmlformats.org/officeDocument/2006/relationships" xmlns:m="http://schemas.openxmlformats.org/officeDocument/2006/math" xmlns:v="urn:schemas-microsoft-com:vml" xmlns:wp14="http://schemas.microsoft.com/office/word/2010/wordprocessingDrawing" xmlns:wp="http://schemas.openxmlformats.org/drawingml/2006/wordprocessingDrawing" xmlns:w10="urn:schemas-microsoft-com:office:word" xmlns:w="http://schemas.openxmlformats.org/wordprocessingml/2006/main" xmlns:w14="http://schemas.microsoft.com/office/word/2010/wordml" xmlns:w15="http://schemas.microsoft.com/office/word/2012/wordml" xmlns:w16se="http://schemas.microsoft.com/office/word/2015/wordml/symex" xmlns:wpg="http://schemas.microsoft.com/office/word/2010/wordprocessingGroup" xmlns:wpi="http://schemas.microsoft.com/office/word/2010/wordprocessingInk" xmlns:wne="http://schemas.microsoft.com/office/word/2006/wordml" xmlns:wps="http://schemas.microsoft.com/office/word/2010/wordprocessingShape" mc:Ignorable="w14 w15 w16se wp14">
   <w:abstractNum w:abstractNumId="0" w15:restartNumberingAfterBreak="0">
+    <w:nsid w:val="FFFFFF7C"/>
+    <w:multiLevelType w:val="singleLevel"/>
+    <w:tmpl w:val="970C56BA"/>
+    <w:lvl w:ilvl="0">
+      <w:start w:val="1"/>
+      <w:numFmt w:val="decimal"/>
+      <w:lvlText w:val="%1."/>
+      <w:lvlJc w:val="left"/>
+      <w:pPr>
+        <w:tabs>
+          <w:tab w:val="num" w:pos="1492"/>
+        </w:tabs>
+        <w:ind w:left="1492" w:hanging="360"/>
+      </w:pPr>
+    </w:lvl>
+  </w:abstractNum>
+  <w:abstractNum w:abstractNumId="1" w15:restartNumberingAfterBreak="0">
+    <w:nsid w:val="FFFFFF7D"/>
+    <w:multiLevelType w:val="singleLevel"/>
+    <w:tmpl w:val="7C007FF4"/>
+    <w:lvl w:ilvl="0">
+      <w:start w:val="1"/>
+      <w:numFmt w:val="decimal"/>
+      <w:lvlText w:val="%1."/>
+      <w:lvlJc w:val="left"/>
+      <w:pPr>
+        <w:tabs>
+          <w:tab w:val="num" w:pos="1209"/>
+        </w:tabs>
+        <w:ind w:left="1209" w:hanging="360"/>
+      </w:pPr>
+    </w:lvl>
+  </w:abstractNum>
+  <w:abstractNum w:abstractNumId="2" w15:restartNumberingAfterBreak="0">
+    <w:nsid w:val="FFFFFF7E"/>
+    <w:multiLevelType w:val="singleLevel"/>
+    <w:tmpl w:val="EB6AEB52"/>
+    <w:lvl w:ilvl="0">
+      <w:start w:val="1"/>
+      <w:numFmt w:val="decimal"/>
+      <w:pStyle w:val="3"/>
+      <w:lvlText w:val="%1."/>
+      <w:lvlJc w:val="left"/>
+      <w:pPr>
+        <w:tabs>
+          <w:tab w:val="num" w:pos="926"/>
+        </w:tabs>
+        <w:ind w:left="926" w:hanging="360"/>
+      </w:pPr>
+    </w:lvl>
+  </w:abstractNum>
+  <w:abstractNum w:abstractNumId="3" w15:restartNumberingAfterBreak="0">
+    <w:nsid w:val="FFFFFF7F"/>
+    <w:multiLevelType w:val="singleLevel"/>
+    <w:tmpl w:val="E55A61C2"/>
+    <w:lvl w:ilvl="0">
+      <w:start w:val="1"/>
+      <w:numFmt w:val="decimal"/>
+      <w:pStyle w:val="2"/>
+      <w:lvlText w:val="%1."/>
+      <w:lvlJc w:val="left"/>
+      <w:pPr>
+        <w:tabs>
+          <w:tab w:val="num" w:pos="643"/>
+        </w:tabs>
+        <w:ind w:left="643" w:hanging="360"/>
+      </w:pPr>
+    </w:lvl>
+  </w:abstractNum>
+  <w:abstractNum w:abstractNumId="4" w15:restartNumberingAfterBreak="0">
+    <w:nsid w:val="FFFFFF80"/>
+    <w:multiLevelType w:val="singleLevel"/>
+    <w:tmpl w:val="DB6E84C8"/>
+    <w:lvl w:ilvl="0">
+      <w:start w:val="1"/>
+      <w:numFmt w:val="bullet"/>
+      <w:lvlText w:val=""/>
+      <w:lvlJc w:val="left"/>
+      <w:pPr>
+        <w:tabs>
+          <w:tab w:val="num" w:pos="1492"/>
+        </w:tabs>
+        <w:ind w:left="1492" w:hanging="360"/>
+      </w:pPr>
+      <w:rPr>
+        <w:rFonts w:ascii="Symbol" w:hAnsi="Symbol" w:hint="default"/>
+      </w:rPr>
+    </w:lvl>
+  </w:abstractNum>
+  <w:abstractNum w:abstractNumId="5" w15:restartNumberingAfterBreak="0">
+    <w:nsid w:val="FFFFFF81"/>
+    <w:multiLevelType w:val="singleLevel"/>
+    <w:tmpl w:val="8F7623F2"/>
+    <w:lvl w:ilvl="0">
+      <w:start w:val="1"/>
+      <w:numFmt w:val="bullet"/>
+      <w:lvlText w:val=""/>
+      <w:lvlJc w:val="left"/>
+      <w:pPr>
+        <w:tabs>
+          <w:tab w:val="num" w:pos="1209"/>
+        </w:tabs>
+        <w:ind w:left="1209" w:hanging="360"/>
+      </w:pPr>
+      <w:rPr>
+        <w:rFonts w:ascii="Symbol" w:hAnsi="Symbol" w:hint="default"/>
+      </w:rPr>
+    </w:lvl>
+  </w:abstractNum>
+  <w:abstractNum w:abstractNumId="6" w15:restartNumberingAfterBreak="0">
+    <w:nsid w:val="FFFFFF82"/>
+    <w:multiLevelType w:val="singleLevel"/>
+    <w:tmpl w:val="B2CA64A8"/>
+    <w:lvl w:ilvl="0">
+      <w:start w:val="1"/>
+      <w:numFmt w:val="bullet"/>
+      <w:pStyle w:val="30"/>
+      <w:lvlText w:val=""/>
+      <w:lvlJc w:val="left"/>
+      <w:pPr>
+        <w:tabs>
+          <w:tab w:val="num" w:pos="926"/>
+        </w:tabs>
+        <w:ind w:left="926" w:hanging="360"/>
+      </w:pPr>
+      <w:rPr>
+        <w:rFonts w:ascii="Symbol" w:hAnsi="Symbol" w:hint="default"/>
+      </w:rPr>
+    </w:lvl>
+  </w:abstractNum>
+  <w:abstractNum w:abstractNumId="7" w15:restartNumberingAfterBreak="0">
+    <w:nsid w:val="FFFFFF83"/>
+    <w:multiLevelType w:val="singleLevel"/>
+    <w:tmpl w:val="7AAA26A2"/>
+    <w:lvl w:ilvl="0">
+      <w:start w:val="1"/>
+      <w:numFmt w:val="bullet"/>
+      <w:pStyle w:val="20"/>
+      <w:lvlText w:val=""/>
+      <w:lvlJc w:val="left"/>
+      <w:pPr>
+        <w:tabs>
+          <w:tab w:val="num" w:pos="643"/>
+        </w:tabs>
+        <w:ind w:left="643" w:hanging="360"/>
+      </w:pPr>
+      <w:rPr>
+        <w:rFonts w:ascii="Symbol" w:hAnsi="Symbol" w:hint="default"/>
+      </w:rPr>
+    </w:lvl>
+  </w:abstractNum>
+  <w:abstractNum w:abstractNumId="8" w15:restartNumberingAfterBreak="0">
+    <w:nsid w:val="FFFFFF89"/>
+    <w:multiLevelType w:val="singleLevel"/>
+    <w:tmpl w:val="6CB85D0E"/>
+    <w:lvl w:ilvl="0">
+      <w:start w:val="1"/>
+      <w:numFmt w:val="bullet"/>
+      <w:pStyle w:val="a"/>
+      <w:lvlText w:val=""/>
+      <w:lvlJc w:val="left"/>
+      <w:pPr>
+        <w:tabs>
+          <w:tab w:val="num" w:pos="360"/>
+        </w:tabs>
+        <w:ind w:left="360" w:hanging="360"/>
+      </w:pPr>
+      <w:rPr>
+        <w:rFonts w:ascii="Symbol" w:hAnsi="Symbol" w:hint="default"/>
+      </w:rPr>
+    </w:lvl>
+  </w:abstractNum>
+  <w:abstractNum w:abstractNumId="9" w15:restartNumberingAfterBreak="0">
+    <w:nsid w:val="037C66E1"/>
+    <w:multiLevelType w:val="hybridMultilevel"/>
+    <w:tmpl w:val="223CB6FA"/>
+    <w:lvl w:ilvl="0" w:tplc="DEDA150C">
+      <w:start w:val="1"/>
+      <w:numFmt w:val="bullet"/>
+      <w:lvlText w:val=""/>
+      <w:lvlJc w:val="left"/>
+      <w:pPr>
+        <w:ind w:left="1286" w:hanging="360"/>
+      </w:pPr>
+      <w:rPr>
+        <w:rFonts w:ascii="Wingdings" w:hAnsi="Wingdings" w:hint="default"/>
+      </w:rPr>
+    </w:lvl>
+    <w:lvl w:ilvl="1" w:tplc="D1E4B63A" w:tentative="1">
+      <w:start w:val="1"/>
+      <w:numFmt w:val="bullet"/>
+      <w:lvlText w:val="o"/>
+      <w:lvlJc w:val="left"/>
+      <w:pPr>
+        <w:ind w:left="2006" w:hanging="360"/>
+      </w:pPr>
+      <w:rPr>
+        <w:rFonts w:ascii="Courier New" w:hAnsi="Courier New" w:cs="Courier New" w:hint="default"/>
+      </w:rPr>
+    </w:lvl>
+    <w:lvl w:ilvl="2" w:tplc="729AD988" w:tentative="1">
+      <w:start w:val="1"/>
+      <w:numFmt w:val="bullet"/>
+      <w:lvlText w:val=""/>
+      <w:lvlJc w:val="left"/>
+      <w:pPr>
+        <w:ind w:left="2726" w:hanging="360"/>
+      </w:pPr>
+      <w:rPr>
+        <w:rFonts w:ascii="Wingdings" w:hAnsi="Wingdings" w:hint="default"/>
+      </w:rPr>
+    </w:lvl>
+    <w:lvl w:ilvl="3" w:tplc="CCA4458E" w:tentative="1">
+      <w:start w:val="1"/>
+      <w:numFmt w:val="bullet"/>
+      <w:lvlText w:val=""/>
+      <w:lvlJc w:val="left"/>
+      <w:pPr>
+        <w:ind w:left="3446" w:hanging="360"/>
+      </w:pPr>
+      <w:rPr>
+        <w:rFonts w:ascii="Symbol" w:hAnsi="Symbol" w:hint="default"/>
+      </w:rPr>
+    </w:lvl>
+    <w:lvl w:ilvl="4" w:tplc="A84E57B0" w:tentative="1">
+      <w:start w:val="1"/>
+      <w:numFmt w:val="bullet"/>
+      <w:lvlText w:val="o"/>
+      <w:lvlJc w:val="left"/>
+      <w:pPr>
+        <w:ind w:left="4166" w:hanging="360"/>
+      </w:pPr>
+      <w:rPr>
+        <w:rFonts w:ascii="Courier New" w:hAnsi="Courier New" w:cs="Courier New" w:hint="default"/>
+      </w:rPr>
+    </w:lvl>
+    <w:lvl w:ilvl="5" w:tplc="8402A7BA" w:tentative="1">
+      <w:start w:val="1"/>
+      <w:numFmt w:val="bullet"/>
+      <w:lvlText w:val=""/>
+      <w:lvlJc w:val="left"/>
+      <w:pPr>
+        <w:ind w:left="4886" w:hanging="360"/>
+      </w:pPr>
+      <w:rPr>
+        <w:rFonts w:ascii="Wingdings" w:hAnsi="Wingdings" w:hint="default"/>
+      </w:rPr>
+    </w:lvl>
+    <w:lvl w:ilvl="6" w:tplc="38EC444A" w:tentative="1">
+      <w:start w:val="1"/>
+      <w:numFmt w:val="bullet"/>
+      <w:lvlText w:val=""/>
+      <w:lvlJc w:val="left"/>
+      <w:pPr>
+        <w:ind w:left="5606" w:hanging="360"/>
+      </w:pPr>
+      <w:rPr>
+        <w:rFonts w:ascii="Symbol" w:hAnsi="Symbol" w:hint="default"/>
+      </w:rPr>
+    </w:lvl>
+    <w:lvl w:ilvl="7" w:tplc="4C04C810" w:tentative="1">
+      <w:start w:val="1"/>
+      <w:numFmt w:val="bullet"/>
+      <w:lvlText w:val="o"/>
+      <w:lvlJc w:val="left"/>
+      <w:pPr>
+        <w:ind w:left="6326" w:hanging="360"/>
+      </w:pPr>
+      <w:rPr>
+        <w:rFonts w:ascii="Courier New" w:hAnsi="Courier New" w:cs="Courier New" w:hint="default"/>
+      </w:rPr>
+    </w:lvl>
+    <w:lvl w:ilvl="8" w:tplc="C6286964" w:tentative="1">
+      <w:start w:val="1"/>
+      <w:numFmt w:val="bullet"/>
+      <w:lvlText w:val=""/>
+      <w:lvlJc w:val="left"/>
+      <w:pPr>
+        <w:ind w:left="7046" w:hanging="360"/>
+      </w:pPr>
+      <w:rPr>
+        <w:rFonts w:ascii="Wingdings" w:hAnsi="Wingdings" w:hint="default"/>
+      </w:rPr>
+    </w:lvl>
+  </w:abstractNum>
+  <w:abstractNum w:abstractNumId="10" w15:restartNumberingAfterBreak="0">
+    <w:nsid w:val="04D463B4"/>
+    <w:multiLevelType w:val="hybridMultilevel"/>
+    <w:tmpl w:val="F4F6357C"/>
+    <w:lvl w:ilvl="0" w:tplc="215A0248">
+      <w:start w:val="1"/>
+      <w:numFmt w:val="lowerRoman"/>
+      <w:lvlText w:val="%1."/>
+      <w:lvlJc w:val="right"/>
+      <w:pPr>
+        <w:ind w:left="1286" w:hanging="360"/>
+      </w:pPr>
+    </w:lvl>
+    <w:lvl w:ilvl="1" w:tplc="04190003" w:tentative="1">
+      <w:start w:val="1"/>
+      <w:numFmt w:val="lowerLetter"/>
+      <w:lvlText w:val="%2."/>
+      <w:lvlJc w:val="left"/>
+      <w:pPr>
+        <w:ind w:left="2006" w:hanging="360"/>
+      </w:pPr>
+    </w:lvl>
+    <w:lvl w:ilvl="2" w:tplc="04190005" w:tentative="1">
+      <w:start w:val="1"/>
+      <w:numFmt w:val="lowerRoman"/>
+      <w:lvlText w:val="%3."/>
+      <w:lvlJc w:val="right"/>
+      <w:pPr>
+        <w:ind w:left="2726" w:hanging="180"/>
+      </w:pPr>
+    </w:lvl>
+    <w:lvl w:ilvl="3" w:tplc="04190001" w:tentative="1">
+      <w:start w:val="1"/>
+      <w:numFmt w:val="decimal"/>
+      <w:lvlText w:val="%4."/>
+      <w:lvlJc w:val="left"/>
+      <w:pPr>
+        <w:ind w:left="3446" w:hanging="360"/>
+      </w:pPr>
+    </w:lvl>
+    <w:lvl w:ilvl="4" w:tplc="04190003" w:tentative="1">
+      <w:start w:val="1"/>
+      <w:numFmt w:val="lowerLetter"/>
+      <w:lvlText w:val="%5."/>
+      <w:lvlJc w:val="left"/>
+      <w:pPr>
+        <w:ind w:left="4166" w:hanging="360"/>
+      </w:pPr>
+    </w:lvl>
+    <w:lvl w:ilvl="5" w:tplc="04190005" w:tentative="1">
+      <w:start w:val="1"/>
+      <w:numFmt w:val="lowerRoman"/>
+      <w:lvlText w:val="%6."/>
+      <w:lvlJc w:val="right"/>
+      <w:pPr>
+        <w:ind w:left="4886" w:hanging="180"/>
+      </w:pPr>
+    </w:lvl>
+    <w:lvl w:ilvl="6" w:tplc="04190001" w:tentative="1">
+      <w:start w:val="1"/>
+      <w:numFmt w:val="decimal"/>
+      <w:lvlText w:val="%7."/>
+      <w:lvlJc w:val="left"/>
+      <w:pPr>
+        <w:ind w:left="5606" w:hanging="360"/>
+      </w:pPr>
+    </w:lvl>
+    <w:lvl w:ilvl="7" w:tplc="04190003" w:tentative="1">
+      <w:start w:val="1"/>
+      <w:numFmt w:val="lowerLetter"/>
+      <w:lvlText w:val="%8."/>
+      <w:lvlJc w:val="left"/>
+      <w:pPr>
+        <w:ind w:left="6326" w:hanging="360"/>
+      </w:pPr>
+    </w:lvl>
+    <w:lvl w:ilvl="8" w:tplc="04190005" w:tentative="1">
+      <w:start w:val="1"/>
+      <w:numFmt w:val="lowerRoman"/>
+      <w:lvlText w:val="%9."/>
+      <w:lvlJc w:val="right"/>
+      <w:pPr>
+        <w:ind w:left="7046" w:hanging="180"/>
+      </w:pPr>
+    </w:lvl>
+  </w:abstractNum>
+  <w:abstractNum w:abstractNumId="11" w15:restartNumberingAfterBreak="0">
+    <w:nsid w:val="131374E0"/>
+    <w:multiLevelType w:val="multilevel"/>
+    <w:tmpl w:val="C9BE0E5A"/>
+    <w:lvl w:ilvl="0">
+      <w:start w:val="1"/>
+      <w:numFmt w:val="lowerRoman"/>
+      <w:lvlText w:val="%1."/>
+      <w:lvlJc w:val="right"/>
+      <w:pPr>
+        <w:ind w:left="1286" w:hanging="360"/>
+      </w:pPr>
+    </w:lvl>
+    <w:lvl w:ilvl="1">
+      <w:start w:val="1"/>
+      <w:numFmt w:val="lowerLetter"/>
+      <w:lvlText w:val="%2."/>
+      <w:lvlJc w:val="left"/>
+      <w:pPr>
+        <w:ind w:left="2006" w:hanging="360"/>
+      </w:pPr>
+    </w:lvl>
+    <w:lvl w:ilvl="2">
+      <w:start w:val="1"/>
+      <w:numFmt w:val="lowerRoman"/>
+      <w:lvlText w:val="%3."/>
+      <w:lvlJc w:val="right"/>
+      <w:pPr>
+        <w:ind w:left="2726" w:hanging="180"/>
+      </w:pPr>
+    </w:lvl>
+    <w:lvl w:ilvl="3">
+      <w:start w:val="1"/>
+      <w:numFmt w:val="decimal"/>
+      <w:lvlText w:val="%4."/>
+      <w:lvlJc w:val="left"/>
+      <w:pPr>
+        <w:ind w:left="3446" w:hanging="360"/>
+      </w:pPr>
+    </w:lvl>
+    <w:lvl w:ilvl="4">
+      <w:start w:val="1"/>
+      <w:numFmt w:val="lowerLetter"/>
+      <w:lvlText w:val="%5."/>
+      <w:lvlJc w:val="left"/>
+      <w:pPr>
+        <w:ind w:left="4166" w:hanging="360"/>
+      </w:pPr>
+    </w:lvl>
+    <w:lvl w:ilvl="5">
+      <w:start w:val="1"/>
+      <w:numFmt w:val="lowerRoman"/>
+      <w:lvlText w:val="%6."/>
+      <w:lvlJc w:val="right"/>
+      <w:pPr>
+        <w:ind w:left="4886" w:hanging="180"/>
+      </w:pPr>
+    </w:lvl>
+    <w:lvl w:ilvl="6">
+      <w:start w:val="1"/>
+      <w:numFmt w:val="decimal"/>
+      <w:lvlText w:val="%7."/>
+      <w:lvlJc w:val="left"/>
+      <w:pPr>
+        <w:ind w:left="5606" w:hanging="360"/>
+      </w:pPr>
+    </w:lvl>
+    <w:lvl w:ilvl="7">
+      <w:start w:val="1"/>
+      <w:numFmt w:val="lowerLetter"/>
+      <w:lvlText w:val="%8."/>
+      <w:lvlJc w:val="left"/>
+      <w:pPr>
+        <w:ind w:left="6326" w:hanging="360"/>
+      </w:pPr>
+    </w:lvl>
+    <w:lvl w:ilvl="8">
+      <w:start w:val="1"/>
+      <w:numFmt w:val="lowerRoman"/>
+      <w:lvlText w:val="%9."/>
+      <w:lvlJc w:val="right"/>
+      <w:pPr>
+        <w:ind w:left="7046" w:hanging="180"/>
+      </w:pPr>
+    </w:lvl>
+  </w:abstractNum>
+  <w:abstractNum w:abstractNumId="12" w15:restartNumberingAfterBreak="0">
+    <w:nsid w:val="205230A4"/>
+    <w:multiLevelType w:val="multilevel"/>
+    <w:tmpl w:val="0C264F44"/>
+    <w:lvl w:ilvl="0">
+      <w:start w:val="1"/>
+      <w:numFmt w:val="decimal"/>
+      <w:lvlText w:val="%1)"/>
+      <w:lvlJc w:val="left"/>
+      <w:pPr>
+        <w:ind w:left="360" w:hanging="360"/>
+      </w:pPr>
+      <w:rPr>
+        <w:rFonts w:hint="default"/>
+      </w:rPr>
+    </w:lvl>
+    <w:lvl w:ilvl="1">
+      <w:start w:val="1"/>
+      <w:numFmt w:val="lowerLetter"/>
+      <w:lvlText w:val="%2)"/>
+      <w:lvlJc w:val="left"/>
+      <w:pPr>
+        <w:ind w:left="720" w:hanging="360"/>
+      </w:pPr>
+      <w:rPr>
+        <w:rFonts w:hint="default"/>
+      </w:rPr>
+    </w:lvl>
+    <w:lvl w:ilvl="2">
+      <w:start w:val="1"/>
+      <w:numFmt w:val="lowerRoman"/>
+      <w:lvlText w:val="%3)"/>
+      <w:lvlJc w:val="left"/>
+      <w:pPr>
+        <w:ind w:left="1080" w:hanging="360"/>
+      </w:pPr>
+      <w:rPr>
+        <w:rFonts w:hint="default"/>
+      </w:rPr>
+    </w:lvl>
+    <w:lvl w:ilvl="3">
+      <w:start w:val="1"/>
+      <w:numFmt w:val="decimal"/>
+      <w:lvlText w:val="(%4)"/>
+      <w:lvlJc w:val="left"/>
+      <w:pPr>
+        <w:ind w:left="1440" w:hanging="360"/>
+      </w:pPr>
+      <w:rPr>
+        <w:rFonts w:hint="default"/>
+      </w:rPr>
+    </w:lvl>
+    <w:lvl w:ilvl="4">
+      <w:start w:val="1"/>
+      <w:numFmt w:val="lowerLetter"/>
+      <w:lvlText w:val="(%5)"/>
+      <w:lvlJc w:val="left"/>
+      <w:pPr>
+        <w:ind w:left="1800" w:hanging="360"/>
+      </w:pPr>
+      <w:rPr>
+        <w:rFonts w:hint="default"/>
+      </w:rPr>
+    </w:lvl>
+    <w:lvl w:ilvl="5">
+      <w:start w:val="1"/>
+      <w:numFmt w:val="lowerRoman"/>
+      <w:lvlText w:val="(%6)"/>
+      <w:lvlJc w:val="left"/>
+      <w:pPr>
+        <w:ind w:left="2160" w:hanging="360"/>
+      </w:pPr>
+      <w:rPr>
+        <w:rFonts w:hint="default"/>
+      </w:rPr>
+    </w:lvl>
+    <w:lvl w:ilvl="6">
+      <w:start w:val="1"/>
+      <w:numFmt w:val="decimal"/>
+      <w:lvlText w:val="%7."/>
+      <w:lvlJc w:val="left"/>
+      <w:pPr>
+        <w:ind w:left="2520" w:hanging="360"/>
+      </w:pPr>
+      <w:rPr>
+        <w:rFonts w:hint="default"/>
+      </w:rPr>
+    </w:lvl>
+    <w:lvl w:ilvl="7">
+      <w:start w:val="1"/>
+      <w:numFmt w:val="lowerLetter"/>
+      <w:lvlText w:val="%8."/>
+      <w:lvlJc w:val="left"/>
+      <w:pPr>
+        <w:ind w:left="2880" w:hanging="360"/>
+      </w:pPr>
+      <w:rPr>
+        <w:rFonts w:hint="default"/>
+      </w:rPr>
+    </w:lvl>
+    <w:lvl w:ilvl="8">
+      <w:start w:val="1"/>
+      <w:numFmt w:val="lowerRoman"/>
+      <w:lvlText w:val="%9."/>
+      <w:lvlJc w:val="left"/>
+      <w:pPr>
+        <w:ind w:left="3240" w:hanging="360"/>
+      </w:pPr>
+      <w:rPr>
+        <w:rFonts w:hint="default"/>
+      </w:rPr>
+    </w:lvl>
+  </w:abstractNum>
+  <w:abstractNum w:abstractNumId="13" w15:restartNumberingAfterBreak="0">
     <w:nsid w:val="21462749"/>
     <w:multiLevelType w:val="hybridMultilevel"/>
     <w:tmpl w:val="B662750A"/>
-    <w:lvl w:ilvl="0" w:tplc="83EC76EC">
+    <w:lvl w:ilvl="0" w:tplc="CC3A8CA2">
       <w:start w:val="1"/>
       <w:numFmt w:val="decimal"/>
       <w:lvlText w:val="%1"/>
@@ -43,7 +605,7 @@
         <w:rFonts w:hint="default"/>
       </w:rPr>
     </w:lvl>
-    <w:lvl w:ilvl="1" w:tplc="04190019" w:tentative="1">
+    <w:lvl w:ilvl="1" w:tplc="AACA9E16" w:tentative="1">
       <w:start w:val="1"/>
       <w:numFmt w:val="lowerLetter"/>
       <w:lvlText w:val="%2."/>
@@ -52,7 +614,7 @@
         <w:ind w:left="2149" w:hanging="360"/>
       </w:pPr>
     </w:lvl>
-    <w:lvl w:ilvl="2" w:tplc="0419001B" w:tentative="1">
+    <w:lvl w:ilvl="2" w:tplc="3F74BBB8" w:tentative="1">
       <w:start w:val="1"/>
       <w:numFmt w:val="lowerRoman"/>
       <w:lvlText w:val="%3."/>
@@ -61,7 +623,7 @@
         <w:ind w:left="2869" w:hanging="180"/>
       </w:pPr>
     </w:lvl>
-    <w:lvl w:ilvl="3" w:tplc="0419000F" w:tentative="1">
+    <w:lvl w:ilvl="3" w:tplc="1E30779E" w:tentative="1">
       <w:start w:val="1"/>
       <w:numFmt w:val="decimal"/>
       <w:lvlText w:val="%4."/>
@@ -70,7 +632,7 @@
         <w:ind w:left="3589" w:hanging="360"/>
       </w:pPr>
     </w:lvl>
-    <w:lvl w:ilvl="4" w:tplc="04190019" w:tentative="1">
+    <w:lvl w:ilvl="4" w:tplc="49E2E9D6" w:tentative="1">
       <w:start w:val="1"/>
       <w:numFmt w:val="lowerLetter"/>
       <w:lvlText w:val="%5."/>
@@ -79,7 +641,7 @@
         <w:ind w:left="4309" w:hanging="360"/>
       </w:pPr>
     </w:lvl>
-    <w:lvl w:ilvl="5" w:tplc="0419001B" w:tentative="1">
+    <w:lvl w:ilvl="5" w:tplc="40FEDA8A" w:tentative="1">
       <w:start w:val="1"/>
       <w:numFmt w:val="lowerRoman"/>
       <w:lvlText w:val="%6."/>
@@ -88,7 +650,7 @@
         <w:ind w:left="5029" w:hanging="180"/>
       </w:pPr>
     </w:lvl>
-    <w:lvl w:ilvl="6" w:tplc="0419000F" w:tentative="1">
+    <w:lvl w:ilvl="6" w:tplc="8B2A4068" w:tentative="1">
       <w:start w:val="1"/>
       <w:numFmt w:val="decimal"/>
       <w:lvlText w:val="%7."/>
@@ -97,7 +659,7 @@
         <w:ind w:left="5749" w:hanging="360"/>
       </w:pPr>
     </w:lvl>
-    <w:lvl w:ilvl="7" w:tplc="04190019" w:tentative="1">
+    <w:lvl w:ilvl="7" w:tplc="4B3A7138" w:tentative="1">
       <w:start w:val="1"/>
       <w:numFmt w:val="lowerLetter"/>
       <w:lvlText w:val="%8."/>
@@ -106,7 +668,7 @@
         <w:ind w:left="6469" w:hanging="360"/>
       </w:pPr>
     </w:lvl>
-    <w:lvl w:ilvl="8" w:tplc="0419001B" w:tentative="1">
+    <w:lvl w:ilvl="8" w:tplc="DB922EA2" w:tentative="1">
       <w:start w:val="1"/>
       <w:numFmt w:val="lowerRoman"/>
       <w:lvlText w:val="%9."/>
@@ -116,7 +678,577 @@
       </w:pPr>
     </w:lvl>
   </w:abstractNum>
-  <w:abstractNum w:abstractNumId="1" w15:restartNumberingAfterBreak="0">
+  <w:abstractNum w:abstractNumId="14" w15:restartNumberingAfterBreak="0">
+    <w:nsid w:val="214F0F59"/>
+    <w:multiLevelType w:val="multilevel"/>
+    <w:tmpl w:val="0419001D"/>
+    <w:lvl w:ilvl="0">
+      <w:start w:val="1"/>
+      <w:numFmt w:val="decimal"/>
+      <w:lvlText w:val="%1)"/>
+      <w:lvlJc w:val="left"/>
+      <w:pPr>
+        <w:ind w:left="360" w:hanging="360"/>
+      </w:pPr>
+    </w:lvl>
+    <w:lvl w:ilvl="1">
+      <w:start w:val="1"/>
+      <w:numFmt w:val="lowerLetter"/>
+      <w:lvlText w:val="%2)"/>
+      <w:lvlJc w:val="left"/>
+      <w:pPr>
+        <w:ind w:left="720" w:hanging="360"/>
+      </w:pPr>
+    </w:lvl>
+    <w:lvl w:ilvl="2">
+      <w:start w:val="1"/>
+      <w:numFmt w:val="lowerRoman"/>
+      <w:lvlText w:val="%3)"/>
+      <w:lvlJc w:val="left"/>
+      <w:pPr>
+        <w:ind w:left="1080" w:hanging="360"/>
+      </w:pPr>
+    </w:lvl>
+    <w:lvl w:ilvl="3">
+      <w:start w:val="1"/>
+      <w:numFmt w:val="decimal"/>
+      <w:lvlText w:val="(%4)"/>
+      <w:lvlJc w:val="left"/>
+      <w:pPr>
+        <w:ind w:left="1440" w:hanging="360"/>
+      </w:pPr>
+    </w:lvl>
+    <w:lvl w:ilvl="4">
+      <w:start w:val="1"/>
+      <w:numFmt w:val="lowerLetter"/>
+      <w:lvlText w:val="(%5)"/>
+      <w:lvlJc w:val="left"/>
+      <w:pPr>
+        <w:ind w:left="1800" w:hanging="360"/>
+      </w:pPr>
+    </w:lvl>
+    <w:lvl w:ilvl="5">
+      <w:start w:val="1"/>
+      <w:numFmt w:val="lowerRoman"/>
+      <w:lvlText w:val="(%6)"/>
+      <w:lvlJc w:val="left"/>
+      <w:pPr>
+        <w:ind w:left="2160" w:hanging="360"/>
+      </w:pPr>
+    </w:lvl>
+    <w:lvl w:ilvl="6">
+      <w:start w:val="1"/>
+      <w:numFmt w:val="decimal"/>
+      <w:lvlText w:val="%7."/>
+      <w:lvlJc w:val="left"/>
+      <w:pPr>
+        <w:ind w:left="2520" w:hanging="360"/>
+      </w:pPr>
+    </w:lvl>
+    <w:lvl w:ilvl="7">
+      <w:start w:val="1"/>
+      <w:numFmt w:val="lowerLetter"/>
+      <w:lvlText w:val="%8."/>
+      <w:lvlJc w:val="left"/>
+      <w:pPr>
+        <w:ind w:left="2880" w:hanging="360"/>
+      </w:pPr>
+    </w:lvl>
+    <w:lvl w:ilvl="8">
+      <w:start w:val="1"/>
+      <w:numFmt w:val="lowerRoman"/>
+      <w:lvlText w:val="%9."/>
+      <w:lvlJc w:val="left"/>
+      <w:pPr>
+        <w:ind w:left="3240" w:hanging="360"/>
+      </w:pPr>
+    </w:lvl>
+  </w:abstractNum>
+  <w:abstractNum w:abstractNumId="15" w15:restartNumberingAfterBreak="0">
+    <w:nsid w:val="24A4562F"/>
+    <w:multiLevelType w:val="hybridMultilevel"/>
+    <w:tmpl w:val="F2C61774"/>
+    <w:lvl w:ilvl="0" w:tplc="BE565D04">
+      <w:start w:val="1"/>
+      <w:numFmt w:val="lowerLetter"/>
+      <w:lvlText w:val="%1)"/>
+      <w:lvlJc w:val="left"/>
+      <w:pPr>
+        <w:ind w:left="1004" w:hanging="360"/>
+      </w:pPr>
+    </w:lvl>
+    <w:lvl w:ilvl="1" w:tplc="FD58AC28" w:tentative="1">
+      <w:start w:val="1"/>
+      <w:numFmt w:val="lowerLetter"/>
+      <w:lvlText w:val="%2."/>
+      <w:lvlJc w:val="left"/>
+      <w:pPr>
+        <w:ind w:left="1724" w:hanging="360"/>
+      </w:pPr>
+    </w:lvl>
+    <w:lvl w:ilvl="2" w:tplc="201E7B12" w:tentative="1">
+      <w:start w:val="1"/>
+      <w:numFmt w:val="lowerRoman"/>
+      <w:lvlText w:val="%3."/>
+      <w:lvlJc w:val="right"/>
+      <w:pPr>
+        <w:ind w:left="2444" w:hanging="180"/>
+      </w:pPr>
+    </w:lvl>
+    <w:lvl w:ilvl="3" w:tplc="FB9C493E" w:tentative="1">
+      <w:start w:val="1"/>
+      <w:numFmt w:val="decimal"/>
+      <w:lvlText w:val="%4."/>
+      <w:lvlJc w:val="left"/>
+      <w:pPr>
+        <w:ind w:left="3164" w:hanging="360"/>
+      </w:pPr>
+    </w:lvl>
+    <w:lvl w:ilvl="4" w:tplc="57A82BA6" w:tentative="1">
+      <w:start w:val="1"/>
+      <w:numFmt w:val="lowerLetter"/>
+      <w:lvlText w:val="%5."/>
+      <w:lvlJc w:val="left"/>
+      <w:pPr>
+        <w:ind w:left="3884" w:hanging="360"/>
+      </w:pPr>
+    </w:lvl>
+    <w:lvl w:ilvl="5" w:tplc="E65AB2F2" w:tentative="1">
+      <w:start w:val="1"/>
+      <w:numFmt w:val="lowerRoman"/>
+      <w:lvlText w:val="%6."/>
+      <w:lvlJc w:val="right"/>
+      <w:pPr>
+        <w:ind w:left="4604" w:hanging="180"/>
+      </w:pPr>
+    </w:lvl>
+    <w:lvl w:ilvl="6" w:tplc="920C58CC" w:tentative="1">
+      <w:start w:val="1"/>
+      <w:numFmt w:val="decimal"/>
+      <w:lvlText w:val="%7."/>
+      <w:lvlJc w:val="left"/>
+      <w:pPr>
+        <w:ind w:left="5324" w:hanging="360"/>
+      </w:pPr>
+    </w:lvl>
+    <w:lvl w:ilvl="7" w:tplc="E4D8C5A8" w:tentative="1">
+      <w:start w:val="1"/>
+      <w:numFmt w:val="lowerLetter"/>
+      <w:lvlText w:val="%8."/>
+      <w:lvlJc w:val="left"/>
+      <w:pPr>
+        <w:ind w:left="6044" w:hanging="360"/>
+      </w:pPr>
+    </w:lvl>
+    <w:lvl w:ilvl="8" w:tplc="6D1890AC" w:tentative="1">
+      <w:start w:val="1"/>
+      <w:numFmt w:val="lowerRoman"/>
+      <w:lvlText w:val="%9."/>
+      <w:lvlJc w:val="right"/>
+      <w:pPr>
+        <w:ind w:left="6764" w:hanging="180"/>
+      </w:pPr>
+    </w:lvl>
+  </w:abstractNum>
+  <w:abstractNum w:abstractNumId="16" w15:restartNumberingAfterBreak="0">
+    <w:nsid w:val="2B1C1276"/>
+    <w:multiLevelType w:val="hybridMultilevel"/>
+    <w:tmpl w:val="1278D8D0"/>
+    <w:lvl w:ilvl="0" w:tplc="2CA8A634">
+      <w:start w:val="1"/>
+      <w:numFmt w:val="bullet"/>
+      <w:lvlText w:val="o"/>
+      <w:lvlJc w:val="left"/>
+      <w:pPr>
+        <w:ind w:left="1003" w:hanging="360"/>
+      </w:pPr>
+      <w:rPr>
+        <w:rFonts w:ascii="Courier New" w:hAnsi="Courier New" w:cs="Courier New" w:hint="default"/>
+      </w:rPr>
+    </w:lvl>
+    <w:lvl w:ilvl="1" w:tplc="04190019" w:tentative="1">
+      <w:start w:val="1"/>
+      <w:numFmt w:val="bullet"/>
+      <w:lvlText w:val="o"/>
+      <w:lvlJc w:val="left"/>
+      <w:pPr>
+        <w:ind w:left="1723" w:hanging="360"/>
+      </w:pPr>
+      <w:rPr>
+        <w:rFonts w:ascii="Courier New" w:hAnsi="Courier New" w:cs="Courier New" w:hint="default"/>
+      </w:rPr>
+    </w:lvl>
+    <w:lvl w:ilvl="2" w:tplc="0419001B" w:tentative="1">
+      <w:start w:val="1"/>
+      <w:numFmt w:val="bullet"/>
+      <w:lvlText w:val=""/>
+      <w:lvlJc w:val="left"/>
+      <w:pPr>
+        <w:ind w:left="2443" w:hanging="360"/>
+      </w:pPr>
+      <w:rPr>
+        <w:rFonts w:ascii="Wingdings" w:hAnsi="Wingdings" w:hint="default"/>
+      </w:rPr>
+    </w:lvl>
+    <w:lvl w:ilvl="3" w:tplc="0419000F" w:tentative="1">
+      <w:start w:val="1"/>
+      <w:numFmt w:val="bullet"/>
+      <w:lvlText w:val=""/>
+      <w:lvlJc w:val="left"/>
+      <w:pPr>
+        <w:ind w:left="3163" w:hanging="360"/>
+      </w:pPr>
+      <w:rPr>
+        <w:rFonts w:ascii="Symbol" w:hAnsi="Symbol" w:hint="default"/>
+      </w:rPr>
+    </w:lvl>
+    <w:lvl w:ilvl="4" w:tplc="04190019" w:tentative="1">
+      <w:start w:val="1"/>
+      <w:numFmt w:val="bullet"/>
+      <w:lvlText w:val="o"/>
+      <w:lvlJc w:val="left"/>
+      <w:pPr>
+        <w:ind w:left="3883" w:hanging="360"/>
+      </w:pPr>
+      <w:rPr>
+        <w:rFonts w:ascii="Courier New" w:hAnsi="Courier New" w:cs="Courier New" w:hint="default"/>
+      </w:rPr>
+    </w:lvl>
+    <w:lvl w:ilvl="5" w:tplc="0419001B" w:tentative="1">
+      <w:start w:val="1"/>
+      <w:numFmt w:val="bullet"/>
+      <w:lvlText w:val=""/>
+      <w:lvlJc w:val="left"/>
+      <w:pPr>
+        <w:ind w:left="4603" w:hanging="360"/>
+      </w:pPr>
+      <w:rPr>
+        <w:rFonts w:ascii="Wingdings" w:hAnsi="Wingdings" w:hint="default"/>
+      </w:rPr>
+    </w:lvl>
+    <w:lvl w:ilvl="6" w:tplc="0419000F" w:tentative="1">
+      <w:start w:val="1"/>
+      <w:numFmt w:val="bullet"/>
+      <w:lvlText w:val=""/>
+      <w:lvlJc w:val="left"/>
+      <w:pPr>
+        <w:ind w:left="5323" w:hanging="360"/>
+      </w:pPr>
+      <w:rPr>
+        <w:rFonts w:ascii="Symbol" w:hAnsi="Symbol" w:hint="default"/>
+      </w:rPr>
+    </w:lvl>
+    <w:lvl w:ilvl="7" w:tplc="04190019" w:tentative="1">
+      <w:start w:val="1"/>
+      <w:numFmt w:val="bullet"/>
+      <w:lvlText w:val="o"/>
+      <w:lvlJc w:val="left"/>
+      <w:pPr>
+        <w:ind w:left="6043" w:hanging="360"/>
+      </w:pPr>
+      <w:rPr>
+        <w:rFonts w:ascii="Courier New" w:hAnsi="Courier New" w:cs="Courier New" w:hint="default"/>
+      </w:rPr>
+    </w:lvl>
+    <w:lvl w:ilvl="8" w:tplc="0419001B" w:tentative="1">
+      <w:start w:val="1"/>
+      <w:numFmt w:val="bullet"/>
+      <w:lvlText w:val=""/>
+      <w:lvlJc w:val="left"/>
+      <w:pPr>
+        <w:ind w:left="6763" w:hanging="360"/>
+      </w:pPr>
+      <w:rPr>
+        <w:rFonts w:ascii="Wingdings" w:hAnsi="Wingdings" w:hint="default"/>
+      </w:rPr>
+    </w:lvl>
+  </w:abstractNum>
+  <w:abstractNum w:abstractNumId="17" w15:restartNumberingAfterBreak="0">
+    <w:nsid w:val="303530DA"/>
+    <w:multiLevelType w:val="hybridMultilevel"/>
+    <w:tmpl w:val="1B8C224E"/>
+    <w:lvl w:ilvl="0" w:tplc="1DB035E8">
+      <w:start w:val="1"/>
+      <w:numFmt w:val="lowerRoman"/>
+      <w:lvlText w:val="%1."/>
+      <w:lvlJc w:val="right"/>
+      <w:pPr>
+        <w:ind w:left="1286" w:hanging="360"/>
+      </w:pPr>
+    </w:lvl>
+    <w:lvl w:ilvl="1" w:tplc="04190003" w:tentative="1">
+      <w:start w:val="1"/>
+      <w:numFmt w:val="lowerLetter"/>
+      <w:lvlText w:val="%2."/>
+      <w:lvlJc w:val="left"/>
+      <w:pPr>
+        <w:ind w:left="2006" w:hanging="360"/>
+      </w:pPr>
+    </w:lvl>
+    <w:lvl w:ilvl="2" w:tplc="04190005" w:tentative="1">
+      <w:start w:val="1"/>
+      <w:numFmt w:val="lowerRoman"/>
+      <w:lvlText w:val="%3."/>
+      <w:lvlJc w:val="right"/>
+      <w:pPr>
+        <w:ind w:left="2726" w:hanging="180"/>
+      </w:pPr>
+    </w:lvl>
+    <w:lvl w:ilvl="3" w:tplc="04190001" w:tentative="1">
+      <w:start w:val="1"/>
+      <w:numFmt w:val="decimal"/>
+      <w:lvlText w:val="%4."/>
+      <w:lvlJc w:val="left"/>
+      <w:pPr>
+        <w:ind w:left="3446" w:hanging="360"/>
+      </w:pPr>
+    </w:lvl>
+    <w:lvl w:ilvl="4" w:tplc="04190003" w:tentative="1">
+      <w:start w:val="1"/>
+      <w:numFmt w:val="lowerLetter"/>
+      <w:lvlText w:val="%5."/>
+      <w:lvlJc w:val="left"/>
+      <w:pPr>
+        <w:ind w:left="4166" w:hanging="360"/>
+      </w:pPr>
+    </w:lvl>
+    <w:lvl w:ilvl="5" w:tplc="04190005" w:tentative="1">
+      <w:start w:val="1"/>
+      <w:numFmt w:val="lowerRoman"/>
+      <w:lvlText w:val="%6."/>
+      <w:lvlJc w:val="right"/>
+      <w:pPr>
+        <w:ind w:left="4886" w:hanging="180"/>
+      </w:pPr>
+    </w:lvl>
+    <w:lvl w:ilvl="6" w:tplc="04190001" w:tentative="1">
+      <w:start w:val="1"/>
+      <w:numFmt w:val="decimal"/>
+      <w:lvlText w:val="%7."/>
+      <w:lvlJc w:val="left"/>
+      <w:pPr>
+        <w:ind w:left="5606" w:hanging="360"/>
+      </w:pPr>
+    </w:lvl>
+    <w:lvl w:ilvl="7" w:tplc="04190003" w:tentative="1">
+      <w:start w:val="1"/>
+      <w:numFmt w:val="lowerLetter"/>
+      <w:lvlText w:val="%8."/>
+      <w:lvlJc w:val="left"/>
+      <w:pPr>
+        <w:ind w:left="6326" w:hanging="360"/>
+      </w:pPr>
+    </w:lvl>
+    <w:lvl w:ilvl="8" w:tplc="04190005" w:tentative="1">
+      <w:start w:val="1"/>
+      <w:numFmt w:val="lowerRoman"/>
+      <w:lvlText w:val="%9."/>
+      <w:lvlJc w:val="right"/>
+      <w:pPr>
+        <w:ind w:left="7046" w:hanging="180"/>
+      </w:pPr>
+    </w:lvl>
+  </w:abstractNum>
+  <w:abstractNum w:abstractNumId="18" w15:restartNumberingAfterBreak="0">
+    <w:nsid w:val="449B3CCC"/>
+    <w:multiLevelType w:val="multilevel"/>
+    <w:tmpl w:val="0419001D"/>
+    <w:lvl w:ilvl="0">
+      <w:start w:val="1"/>
+      <w:numFmt w:val="decimal"/>
+      <w:lvlText w:val="%1)"/>
+      <w:lvlJc w:val="left"/>
+      <w:pPr>
+        <w:ind w:left="360" w:hanging="360"/>
+      </w:pPr>
+    </w:lvl>
+    <w:lvl w:ilvl="1">
+      <w:start w:val="1"/>
+      <w:numFmt w:val="lowerLetter"/>
+      <w:lvlText w:val="%2)"/>
+      <w:lvlJc w:val="left"/>
+      <w:pPr>
+        <w:ind w:left="720" w:hanging="360"/>
+      </w:pPr>
+    </w:lvl>
+    <w:lvl w:ilvl="2">
+      <w:start w:val="1"/>
+      <w:numFmt w:val="lowerRoman"/>
+      <w:lvlText w:val="%3)"/>
+      <w:lvlJc w:val="left"/>
+      <w:pPr>
+        <w:ind w:left="1080" w:hanging="360"/>
+      </w:pPr>
+    </w:lvl>
+    <w:lvl w:ilvl="3">
+      <w:start w:val="1"/>
+      <w:numFmt w:val="decimal"/>
+      <w:lvlText w:val="(%4)"/>
+      <w:lvlJc w:val="left"/>
+      <w:pPr>
+        <w:ind w:left="1440" w:hanging="360"/>
+      </w:pPr>
+    </w:lvl>
+    <w:lvl w:ilvl="4">
+      <w:start w:val="1"/>
+      <w:numFmt w:val="lowerLetter"/>
+      <w:lvlText w:val="(%5)"/>
+      <w:lvlJc w:val="left"/>
+      <w:pPr>
+        <w:ind w:left="1800" w:hanging="360"/>
+      </w:pPr>
+    </w:lvl>
+    <w:lvl w:ilvl="5">
+      <w:start w:val="1"/>
+      <w:numFmt w:val="lowerRoman"/>
+      <w:lvlText w:val="(%6)"/>
+      <w:lvlJc w:val="left"/>
+      <w:pPr>
+        <w:ind w:left="2160" w:hanging="360"/>
+      </w:pPr>
+    </w:lvl>
+    <w:lvl w:ilvl="6">
+      <w:start w:val="1"/>
+      <w:numFmt w:val="decimal"/>
+      <w:lvlText w:val="%7."/>
+      <w:lvlJc w:val="left"/>
+      <w:pPr>
+        <w:ind w:left="2520" w:hanging="360"/>
+      </w:pPr>
+    </w:lvl>
+    <w:lvl w:ilvl="7">
+      <w:start w:val="1"/>
+      <w:numFmt w:val="lowerLetter"/>
+      <w:lvlText w:val="%8."/>
+      <w:lvlJc w:val="left"/>
+      <w:pPr>
+        <w:ind w:left="2880" w:hanging="360"/>
+      </w:pPr>
+    </w:lvl>
+    <w:lvl w:ilvl="8">
+      <w:start w:val="1"/>
+      <w:numFmt w:val="lowerRoman"/>
+      <w:lvlText w:val="%9."/>
+      <w:lvlJc w:val="left"/>
+      <w:pPr>
+        <w:ind w:left="3240" w:hanging="360"/>
+      </w:pPr>
+    </w:lvl>
+  </w:abstractNum>
+  <w:abstractNum w:abstractNumId="19" w15:restartNumberingAfterBreak="0">
+    <w:nsid w:val="458E1D81"/>
+    <w:multiLevelType w:val="multilevel"/>
+    <w:tmpl w:val="149C09C4"/>
+    <w:lvl w:ilvl="0">
+      <w:start w:val="1"/>
+      <w:numFmt w:val="decimal"/>
+      <w:lvlText w:val="%1)"/>
+      <w:lvlJc w:val="left"/>
+      <w:pPr>
+        <w:ind w:left="360" w:hanging="360"/>
+      </w:pPr>
+      <w:rPr>
+        <w:rFonts w:hint="default"/>
+      </w:rPr>
+    </w:lvl>
+    <w:lvl w:ilvl="1">
+      <w:start w:val="1"/>
+      <w:numFmt w:val="lowerLetter"/>
+      <w:lvlText w:val="%2)"/>
+      <w:lvlJc w:val="left"/>
+      <w:pPr>
+        <w:ind w:left="720" w:hanging="360"/>
+      </w:pPr>
+      <w:rPr>
+        <w:rFonts w:hint="default"/>
+      </w:rPr>
+    </w:lvl>
+    <w:lvl w:ilvl="2">
+      <w:start w:val="1"/>
+      <w:numFmt w:val="lowerRoman"/>
+      <w:lvlText w:val="%3)"/>
+      <w:lvlJc w:val="left"/>
+      <w:pPr>
+        <w:ind w:left="1080" w:hanging="360"/>
+      </w:pPr>
+      <w:rPr>
+        <w:rFonts w:hint="default"/>
+      </w:rPr>
+    </w:lvl>
+    <w:lvl w:ilvl="3">
+      <w:start w:val="1"/>
+      <w:numFmt w:val="decimal"/>
+      <w:lvlText w:val="(%4)"/>
+      <w:lvlJc w:val="left"/>
+      <w:pPr>
+        <w:ind w:left="1440" w:hanging="360"/>
+      </w:pPr>
+      <w:rPr>
+        <w:rFonts w:hint="default"/>
+      </w:rPr>
+    </w:lvl>
+    <w:lvl w:ilvl="4">
+      <w:start w:val="1"/>
+      <w:numFmt w:val="lowerLetter"/>
+      <w:lvlText w:val="(%5)"/>
+      <w:lvlJc w:val="left"/>
+      <w:pPr>
+        <w:ind w:left="1800" w:hanging="360"/>
+      </w:pPr>
+      <w:rPr>
+        <w:rFonts w:hint="default"/>
+      </w:rPr>
+    </w:lvl>
+    <w:lvl w:ilvl="5">
+      <w:start w:val="1"/>
+      <w:numFmt w:val="lowerRoman"/>
+      <w:lvlText w:val="(%6)"/>
+      <w:lvlJc w:val="left"/>
+      <w:pPr>
+        <w:ind w:left="2160" w:hanging="360"/>
+      </w:pPr>
+      <w:rPr>
+        <w:rFonts w:hint="default"/>
+      </w:rPr>
+    </w:lvl>
+    <w:lvl w:ilvl="6">
+      <w:start w:val="1"/>
+      <w:numFmt w:val="decimal"/>
+      <w:lvlText w:val="%7."/>
+      <w:lvlJc w:val="left"/>
+      <w:pPr>
+        <w:ind w:left="2520" w:hanging="360"/>
+      </w:pPr>
+      <w:rPr>
+        <w:rFonts w:hint="default"/>
+      </w:rPr>
+    </w:lvl>
+    <w:lvl w:ilvl="7">
+      <w:start w:val="1"/>
+      <w:numFmt w:val="lowerLetter"/>
+      <w:lvlText w:val="%8."/>
+      <w:lvlJc w:val="left"/>
+      <w:pPr>
+        <w:ind w:left="2880" w:hanging="360"/>
+      </w:pPr>
+      <w:rPr>
+        <w:rFonts w:hint="default"/>
+      </w:rPr>
+    </w:lvl>
+    <w:lvl w:ilvl="8">
+      <w:start w:val="1"/>
+      <w:numFmt w:val="lowerRoman"/>
+      <w:lvlText w:val="%9."/>
+      <w:lvlJc w:val="left"/>
+      <w:pPr>
+        <w:ind w:left="3240" w:hanging="360"/>
+      </w:pPr>
+      <w:rPr>
+        <w:rFonts w:hint="default"/>
+      </w:rPr>
+    </w:lvl>
+  </w:abstractNum>
+  <w:abstractNum w:abstractNumId="20" w15:restartNumberingAfterBreak="0">
     <w:nsid w:val="54F44AB9"/>
     <w:multiLevelType w:val="multilevel"/>
     <w:tmpl w:val="DE9ED8C6"/>
@@ -229,11 +1361,213 @@
       </w:rPr>
     </w:lvl>
   </w:abstractNum>
-  <w:abstractNum w:abstractNumId="2" w15:restartNumberingAfterBreak="0">
+  <w:abstractNum w:abstractNumId="21" w15:restartNumberingAfterBreak="0">
+    <w:nsid w:val="57297C15"/>
+    <w:multiLevelType w:val="multilevel"/>
+    <w:tmpl w:val="D19CDE02"/>
+    <w:lvl w:ilvl="0">
+      <w:start w:val="1"/>
+      <w:numFmt w:val="decimal"/>
+      <w:pStyle w:val="MainNumberList"/>
+      <w:lvlText w:val="%1."/>
+      <w:lvlJc w:val="right"/>
+      <w:pPr>
+        <w:ind w:left="1286" w:hanging="360"/>
+      </w:pPr>
+      <w:rPr>
+        <w:rFonts w:hint="default"/>
+      </w:rPr>
+    </w:lvl>
+    <w:lvl w:ilvl="1">
+      <w:start w:val="1"/>
+      <w:numFmt w:val="lowerLetter"/>
+      <w:pStyle w:val="MainNumberList2"/>
+      <w:lvlText w:val="%2)"/>
+      <w:lvlJc w:val="left"/>
+      <w:pPr>
+        <w:ind w:left="2006" w:hanging="360"/>
+      </w:pPr>
+      <w:rPr>
+        <w:rFonts w:hint="default"/>
+      </w:rPr>
+    </w:lvl>
+    <w:lvl w:ilvl="2">
+      <w:start w:val="1"/>
+      <w:numFmt w:val="lowerRoman"/>
+      <w:pStyle w:val="MainNumberList3"/>
+      <w:lvlText w:val="%3."/>
+      <w:lvlJc w:val="right"/>
+      <w:pPr>
+        <w:ind w:left="2726" w:hanging="180"/>
+      </w:pPr>
+      <w:rPr>
+        <w:rFonts w:hint="default"/>
+      </w:rPr>
+    </w:lvl>
+    <w:lvl w:ilvl="3">
+      <w:start w:val="1"/>
+      <w:numFmt w:val="decimal"/>
+      <w:lvlText w:val="%4."/>
+      <w:lvlJc w:val="left"/>
+      <w:pPr>
+        <w:ind w:left="3446" w:hanging="360"/>
+      </w:pPr>
+      <w:rPr>
+        <w:rFonts w:hint="default"/>
+      </w:rPr>
+    </w:lvl>
+    <w:lvl w:ilvl="4">
+      <w:start w:val="1"/>
+      <w:numFmt w:val="lowerLetter"/>
+      <w:lvlText w:val="%5."/>
+      <w:lvlJc w:val="left"/>
+      <w:pPr>
+        <w:ind w:left="4166" w:hanging="360"/>
+      </w:pPr>
+      <w:rPr>
+        <w:rFonts w:hint="default"/>
+      </w:rPr>
+    </w:lvl>
+    <w:lvl w:ilvl="5">
+      <w:start w:val="1"/>
+      <w:numFmt w:val="lowerRoman"/>
+      <w:lvlText w:val="%6."/>
+      <w:lvlJc w:val="right"/>
+      <w:pPr>
+        <w:ind w:left="4886" w:hanging="180"/>
+      </w:pPr>
+      <w:rPr>
+        <w:rFonts w:hint="default"/>
+      </w:rPr>
+    </w:lvl>
+    <w:lvl w:ilvl="6">
+      <w:start w:val="1"/>
+      <w:numFmt w:val="decimal"/>
+      <w:lvlText w:val="%7."/>
+      <w:lvlJc w:val="left"/>
+      <w:pPr>
+        <w:ind w:left="5606" w:hanging="360"/>
+      </w:pPr>
+      <w:rPr>
+        <w:rFonts w:hint="default"/>
+      </w:rPr>
+    </w:lvl>
+    <w:lvl w:ilvl="7">
+      <w:start w:val="1"/>
+      <w:numFmt w:val="lowerLetter"/>
+      <w:lvlText w:val="%8."/>
+      <w:lvlJc w:val="left"/>
+      <w:pPr>
+        <w:ind w:left="6326" w:hanging="360"/>
+      </w:pPr>
+      <w:rPr>
+        <w:rFonts w:hint="default"/>
+      </w:rPr>
+    </w:lvl>
+    <w:lvl w:ilvl="8">
+      <w:start w:val="1"/>
+      <w:numFmt w:val="lowerRoman"/>
+      <w:lvlText w:val="%9."/>
+      <w:lvlJc w:val="right"/>
+      <w:pPr>
+        <w:ind w:left="7046" w:hanging="180"/>
+      </w:pPr>
+      <w:rPr>
+        <w:rFonts w:hint="default"/>
+      </w:rPr>
+    </w:lvl>
+  </w:abstractNum>
+  <w:abstractNum w:abstractNumId="22" w15:restartNumberingAfterBreak="0">
+    <w:nsid w:val="711572A4"/>
+    <w:multiLevelType w:val="multilevel"/>
+    <w:tmpl w:val="0419001D"/>
+    <w:lvl w:ilvl="0">
+      <w:start w:val="1"/>
+      <w:numFmt w:val="decimal"/>
+      <w:lvlText w:val="%1)"/>
+      <w:lvlJc w:val="left"/>
+      <w:pPr>
+        <w:ind w:left="360" w:hanging="360"/>
+      </w:pPr>
+    </w:lvl>
+    <w:lvl w:ilvl="1">
+      <w:start w:val="1"/>
+      <w:numFmt w:val="lowerLetter"/>
+      <w:lvlText w:val="%2)"/>
+      <w:lvlJc w:val="left"/>
+      <w:pPr>
+        <w:ind w:left="720" w:hanging="360"/>
+      </w:pPr>
+    </w:lvl>
+    <w:lvl w:ilvl="2">
+      <w:start w:val="1"/>
+      <w:numFmt w:val="lowerRoman"/>
+      <w:lvlText w:val="%3)"/>
+      <w:lvlJc w:val="left"/>
+      <w:pPr>
+        <w:ind w:left="1080" w:hanging="360"/>
+      </w:pPr>
+    </w:lvl>
+    <w:lvl w:ilvl="3">
+      <w:start w:val="1"/>
+      <w:numFmt w:val="decimal"/>
+      <w:lvlText w:val="(%4)"/>
+      <w:lvlJc w:val="left"/>
+      <w:pPr>
+        <w:ind w:left="1440" w:hanging="360"/>
+      </w:pPr>
+    </w:lvl>
+    <w:lvl w:ilvl="4">
+      <w:start w:val="1"/>
+      <w:numFmt w:val="lowerLetter"/>
+      <w:lvlText w:val="(%5)"/>
+      <w:lvlJc w:val="left"/>
+      <w:pPr>
+        <w:ind w:left="1800" w:hanging="360"/>
+      </w:pPr>
+    </w:lvl>
+    <w:lvl w:ilvl="5">
+      <w:start w:val="1"/>
+      <w:numFmt w:val="lowerRoman"/>
+      <w:lvlText w:val="(%6)"/>
+      <w:lvlJc w:val="left"/>
+      <w:pPr>
+        <w:ind w:left="2160" w:hanging="360"/>
+      </w:pPr>
+    </w:lvl>
+    <w:lvl w:ilvl="6">
+      <w:start w:val="1"/>
+      <w:numFmt w:val="decimal"/>
+      <w:lvlText w:val="%7."/>
+      <w:lvlJc w:val="left"/>
+      <w:pPr>
+        <w:ind w:left="2520" w:hanging="360"/>
+      </w:pPr>
+    </w:lvl>
+    <w:lvl w:ilvl="7">
+      <w:start w:val="1"/>
+      <w:numFmt w:val="lowerLetter"/>
+      <w:lvlText w:val="%8."/>
+      <w:lvlJc w:val="left"/>
+      <w:pPr>
+        <w:ind w:left="2880" w:hanging="360"/>
+      </w:pPr>
+    </w:lvl>
+    <w:lvl w:ilvl="8">
+      <w:start w:val="1"/>
+      <w:numFmt w:val="lowerRoman"/>
+      <w:lvlText w:val="%9."/>
+      <w:lvlJc w:val="left"/>
+      <w:pPr>
+        <w:ind w:left="3240" w:hanging="360"/>
+      </w:pPr>
+    </w:lvl>
+  </w:abstractNum>
+  <w:abstractNum w:abstractNumId="23" w15:restartNumberingAfterBreak="0">
     <w:nsid w:val="76E21127"/>
     <w:multiLevelType w:val="hybridMultilevel"/>
     <w:tmpl w:val="925EAC8E"/>
-    <w:lvl w:ilvl="0" w:tplc="8D50A424">
+    <w:lvl w:ilvl="0" w:tplc="AE30E3A6">
       <w:start w:val="1"/>
       <w:numFmt w:val="decimal"/>
       <w:lvlText w:val="%1"/>
@@ -245,7 +1579,7 @@
         <w:rFonts w:hint="default"/>
       </w:rPr>
     </w:lvl>
-    <w:lvl w:ilvl="1" w:tplc="04190019" w:tentative="1">
+    <w:lvl w:ilvl="1" w:tplc="115C7470" w:tentative="1">
       <w:start w:val="1"/>
       <w:numFmt w:val="lowerLetter"/>
       <w:lvlText w:val="%2."/>
@@ -254,7 +1588,7 @@
         <w:ind w:left="1789" w:hanging="360"/>
       </w:pPr>
     </w:lvl>
-    <w:lvl w:ilvl="2" w:tplc="0419001B" w:tentative="1">
+    <w:lvl w:ilvl="2" w:tplc="90D4B2B8" w:tentative="1">
       <w:start w:val="1"/>
       <w:numFmt w:val="lowerRoman"/>
       <w:lvlText w:val="%3."/>
@@ -263,7 +1597,7 @@
         <w:ind w:left="2509" w:hanging="180"/>
       </w:pPr>
     </w:lvl>
-    <w:lvl w:ilvl="3" w:tplc="0419000F" w:tentative="1">
+    <w:lvl w:ilvl="3" w:tplc="D3D8C284" w:tentative="1">
       <w:start w:val="1"/>
       <w:numFmt w:val="decimal"/>
       <w:lvlText w:val="%4."/>
@@ -272,7 +1606,7 @@
         <w:ind w:left="3229" w:hanging="360"/>
       </w:pPr>
     </w:lvl>
-    <w:lvl w:ilvl="4" w:tplc="04190019" w:tentative="1">
+    <w:lvl w:ilvl="4" w:tplc="E5EC39C4" w:tentative="1">
       <w:start w:val="1"/>
       <w:numFmt w:val="lowerLetter"/>
       <w:lvlText w:val="%5."/>
@@ -281,7 +1615,7 @@
         <w:ind w:left="3949" w:hanging="360"/>
       </w:pPr>
     </w:lvl>
-    <w:lvl w:ilvl="5" w:tplc="0419001B" w:tentative="1">
+    <w:lvl w:ilvl="5" w:tplc="6BB2193A" w:tentative="1">
       <w:start w:val="1"/>
       <w:numFmt w:val="lowerRoman"/>
       <w:lvlText w:val="%6."/>
@@ -290,7 +1624,7 @@
         <w:ind w:left="4669" w:hanging="180"/>
       </w:pPr>
     </w:lvl>
-    <w:lvl w:ilvl="6" w:tplc="0419000F" w:tentative="1">
+    <w:lvl w:ilvl="6" w:tplc="21DEA77C" w:tentative="1">
       <w:start w:val="1"/>
       <w:numFmt w:val="decimal"/>
       <w:lvlText w:val="%7."/>
@@ -299,7 +1633,7 @@
         <w:ind w:left="5389" w:hanging="360"/>
       </w:pPr>
     </w:lvl>
-    <w:lvl w:ilvl="7" w:tplc="04190019" w:tentative="1">
+    <w:lvl w:ilvl="7" w:tplc="CB6C7024" w:tentative="1">
       <w:start w:val="1"/>
       <w:numFmt w:val="lowerLetter"/>
       <w:lvlText w:val="%8."/>
@@ -308,7 +1642,7 @@
         <w:ind w:left="6109" w:hanging="360"/>
       </w:pPr>
     </w:lvl>
-    <w:lvl w:ilvl="8" w:tplc="0419001B" w:tentative="1">
+    <w:lvl w:ilvl="8" w:tplc="91A83BDA" w:tentative="1">
       <w:start w:val="1"/>
       <w:numFmt w:val="lowerRoman"/>
       <w:lvlText w:val="%9."/>
@@ -318,14 +1652,371 @@
       </w:pPr>
     </w:lvl>
   </w:abstractNum>
+  <w:abstractNum w:abstractNumId="24" w15:restartNumberingAfterBreak="0">
+    <w:nsid w:val="7A2E0E39"/>
+    <w:multiLevelType w:val="multilevel"/>
+    <w:tmpl w:val="0419001D"/>
+    <w:lvl w:ilvl="0">
+      <w:start w:val="1"/>
+      <w:numFmt w:val="decimal"/>
+      <w:lvlText w:val="%1)"/>
+      <w:lvlJc w:val="left"/>
+      <w:pPr>
+        <w:ind w:left="360" w:hanging="360"/>
+      </w:pPr>
+    </w:lvl>
+    <w:lvl w:ilvl="1">
+      <w:start w:val="1"/>
+      <w:numFmt w:val="lowerLetter"/>
+      <w:lvlText w:val="%2)"/>
+      <w:lvlJc w:val="left"/>
+      <w:pPr>
+        <w:ind w:left="720" w:hanging="360"/>
+      </w:pPr>
+    </w:lvl>
+    <w:lvl w:ilvl="2">
+      <w:start w:val="1"/>
+      <w:numFmt w:val="lowerRoman"/>
+      <w:lvlText w:val="%3)"/>
+      <w:lvlJc w:val="left"/>
+      <w:pPr>
+        <w:ind w:left="1080" w:hanging="360"/>
+      </w:pPr>
+    </w:lvl>
+    <w:lvl w:ilvl="3">
+      <w:start w:val="1"/>
+      <w:numFmt w:val="decimal"/>
+      <w:lvlText w:val="(%4)"/>
+      <w:lvlJc w:val="left"/>
+      <w:pPr>
+        <w:ind w:left="1440" w:hanging="360"/>
+      </w:pPr>
+    </w:lvl>
+    <w:lvl w:ilvl="4">
+      <w:start w:val="1"/>
+      <w:numFmt w:val="lowerLetter"/>
+      <w:lvlText w:val="(%5)"/>
+      <w:lvlJc w:val="left"/>
+      <w:pPr>
+        <w:ind w:left="1800" w:hanging="360"/>
+      </w:pPr>
+    </w:lvl>
+    <w:lvl w:ilvl="5">
+      <w:start w:val="1"/>
+      <w:numFmt w:val="lowerRoman"/>
+      <w:lvlText w:val="(%6)"/>
+      <w:lvlJc w:val="left"/>
+      <w:pPr>
+        <w:ind w:left="2160" w:hanging="360"/>
+      </w:pPr>
+    </w:lvl>
+    <w:lvl w:ilvl="6">
+      <w:start w:val="1"/>
+      <w:numFmt w:val="decimal"/>
+      <w:lvlText w:val="%7."/>
+      <w:lvlJc w:val="left"/>
+      <w:pPr>
+        <w:ind w:left="2520" w:hanging="360"/>
+      </w:pPr>
+    </w:lvl>
+    <w:lvl w:ilvl="7">
+      <w:start w:val="1"/>
+      <w:numFmt w:val="lowerLetter"/>
+      <w:lvlText w:val="%8."/>
+      <w:lvlJc w:val="left"/>
+      <w:pPr>
+        <w:ind w:left="2880" w:hanging="360"/>
+      </w:pPr>
+    </w:lvl>
+    <w:lvl w:ilvl="8">
+      <w:start w:val="1"/>
+      <w:numFmt w:val="lowerRoman"/>
+      <w:lvlText w:val="%9."/>
+      <w:lvlJc w:val="left"/>
+      <w:pPr>
+        <w:ind w:left="3240" w:hanging="360"/>
+      </w:pPr>
+    </w:lvl>
+  </w:abstractNum>
+  <w:abstractNum w:abstractNumId="25" w15:restartNumberingAfterBreak="0">
+    <w:nsid w:val="7B6A7113"/>
+    <w:multiLevelType w:val="hybridMultilevel"/>
+    <w:tmpl w:val="649C3C1A"/>
+    <w:lvl w:ilvl="0" w:tplc="84680D34">
+      <w:start w:val="1"/>
+      <w:numFmt w:val="lowerLetter"/>
+      <w:lvlText w:val="%1)"/>
+      <w:lvlJc w:val="left"/>
+      <w:pPr>
+        <w:ind w:left="1003" w:hanging="360"/>
+      </w:pPr>
+    </w:lvl>
+    <w:lvl w:ilvl="1" w:tplc="EF9CD1CC" w:tentative="1">
+      <w:start w:val="1"/>
+      <w:numFmt w:val="lowerLetter"/>
+      <w:lvlText w:val="%2."/>
+      <w:lvlJc w:val="left"/>
+      <w:pPr>
+        <w:ind w:left="1723" w:hanging="360"/>
+      </w:pPr>
+    </w:lvl>
+    <w:lvl w:ilvl="2" w:tplc="033A063E" w:tentative="1">
+      <w:start w:val="1"/>
+      <w:numFmt w:val="lowerRoman"/>
+      <w:lvlText w:val="%3."/>
+      <w:lvlJc w:val="right"/>
+      <w:pPr>
+        <w:ind w:left="2443" w:hanging="180"/>
+      </w:pPr>
+    </w:lvl>
+    <w:lvl w:ilvl="3" w:tplc="DFE024C0" w:tentative="1">
+      <w:start w:val="1"/>
+      <w:numFmt w:val="decimal"/>
+      <w:lvlText w:val="%4."/>
+      <w:lvlJc w:val="left"/>
+      <w:pPr>
+        <w:ind w:left="3163" w:hanging="360"/>
+      </w:pPr>
+    </w:lvl>
+    <w:lvl w:ilvl="4" w:tplc="45BE1640" w:tentative="1">
+      <w:start w:val="1"/>
+      <w:numFmt w:val="lowerLetter"/>
+      <w:lvlText w:val="%5."/>
+      <w:lvlJc w:val="left"/>
+      <w:pPr>
+        <w:ind w:left="3883" w:hanging="360"/>
+      </w:pPr>
+    </w:lvl>
+    <w:lvl w:ilvl="5" w:tplc="18D03646" w:tentative="1">
+      <w:start w:val="1"/>
+      <w:numFmt w:val="lowerRoman"/>
+      <w:lvlText w:val="%6."/>
+      <w:lvlJc w:val="right"/>
+      <w:pPr>
+        <w:ind w:left="4603" w:hanging="180"/>
+      </w:pPr>
+    </w:lvl>
+    <w:lvl w:ilvl="6" w:tplc="8932E3F4" w:tentative="1">
+      <w:start w:val="1"/>
+      <w:numFmt w:val="decimal"/>
+      <w:lvlText w:val="%7."/>
+      <w:lvlJc w:val="left"/>
+      <w:pPr>
+        <w:ind w:left="5323" w:hanging="360"/>
+      </w:pPr>
+    </w:lvl>
+    <w:lvl w:ilvl="7" w:tplc="9D58A090" w:tentative="1">
+      <w:start w:val="1"/>
+      <w:numFmt w:val="lowerLetter"/>
+      <w:lvlText w:val="%8."/>
+      <w:lvlJc w:val="left"/>
+      <w:pPr>
+        <w:ind w:left="6043" w:hanging="360"/>
+      </w:pPr>
+    </w:lvl>
+    <w:lvl w:ilvl="8" w:tplc="36C0D0B8" w:tentative="1">
+      <w:start w:val="1"/>
+      <w:numFmt w:val="lowerRoman"/>
+      <w:lvlText w:val="%9."/>
+      <w:lvlJc w:val="right"/>
+      <w:pPr>
+        <w:ind w:left="6763" w:hanging="180"/>
+      </w:pPr>
+    </w:lvl>
+  </w:abstractNum>
+  <w:abstractNum w:abstractNumId="26" w15:restartNumberingAfterBreak="0">
+    <w:nsid w:val="7EA01546"/>
+    <w:multiLevelType w:val="multilevel"/>
+    <w:tmpl w:val="149C09C4"/>
+    <w:lvl w:ilvl="0">
+      <w:start w:val="1"/>
+      <w:numFmt w:val="decimal"/>
+      <w:lvlText w:val="%1)"/>
+      <w:lvlJc w:val="left"/>
+      <w:pPr>
+        <w:ind w:left="360" w:hanging="360"/>
+      </w:pPr>
+      <w:rPr>
+        <w:rFonts w:hint="default"/>
+      </w:rPr>
+    </w:lvl>
+    <w:lvl w:ilvl="1">
+      <w:start w:val="1"/>
+      <w:numFmt w:val="lowerLetter"/>
+      <w:lvlText w:val="%2)"/>
+      <w:lvlJc w:val="left"/>
+      <w:pPr>
+        <w:ind w:left="720" w:hanging="360"/>
+      </w:pPr>
+      <w:rPr>
+        <w:rFonts w:hint="default"/>
+      </w:rPr>
+    </w:lvl>
+    <w:lvl w:ilvl="2">
+      <w:start w:val="1"/>
+      <w:numFmt w:val="lowerRoman"/>
+      <w:lvlText w:val="%3)"/>
+      <w:lvlJc w:val="left"/>
+      <w:pPr>
+        <w:ind w:left="1080" w:hanging="360"/>
+      </w:pPr>
+      <w:rPr>
+        <w:rFonts w:hint="default"/>
+      </w:rPr>
+    </w:lvl>
+    <w:lvl w:ilvl="3">
+      <w:start w:val="1"/>
+      <w:numFmt w:val="decimal"/>
+      <w:lvlText w:val="(%4)"/>
+      <w:lvlJc w:val="left"/>
+      <w:pPr>
+        <w:ind w:left="1440" w:hanging="360"/>
+      </w:pPr>
+      <w:rPr>
+        <w:rFonts w:hint="default"/>
+      </w:rPr>
+    </w:lvl>
+    <w:lvl w:ilvl="4">
+      <w:start w:val="1"/>
+      <w:numFmt w:val="lowerLetter"/>
+      <w:lvlText w:val="(%5)"/>
+      <w:lvlJc w:val="left"/>
+      <w:pPr>
+        <w:ind w:left="1800" w:hanging="360"/>
+      </w:pPr>
+      <w:rPr>
+        <w:rFonts w:hint="default"/>
+      </w:rPr>
+    </w:lvl>
+    <w:lvl w:ilvl="5">
+      <w:start w:val="1"/>
+      <w:numFmt w:val="lowerRoman"/>
+      <w:lvlText w:val="(%6)"/>
+      <w:lvlJc w:val="left"/>
+      <w:pPr>
+        <w:ind w:left="2160" w:hanging="360"/>
+      </w:pPr>
+      <w:rPr>
+        <w:rFonts w:hint="default"/>
+      </w:rPr>
+    </w:lvl>
+    <w:lvl w:ilvl="6">
+      <w:start w:val="1"/>
+      <w:numFmt w:val="decimal"/>
+      <w:lvlText w:val="%7."/>
+      <w:lvlJc w:val="left"/>
+      <w:pPr>
+        <w:ind w:left="2520" w:hanging="360"/>
+      </w:pPr>
+      <w:rPr>
+        <w:rFonts w:hint="default"/>
+      </w:rPr>
+    </w:lvl>
+    <w:lvl w:ilvl="7">
+      <w:start w:val="1"/>
+      <w:numFmt w:val="lowerLetter"/>
+      <w:lvlText w:val="%8."/>
+      <w:lvlJc w:val="left"/>
+      <w:pPr>
+        <w:ind w:left="2880" w:hanging="360"/>
+      </w:pPr>
+      <w:rPr>
+        <w:rFonts w:hint="default"/>
+      </w:rPr>
+    </w:lvl>
+    <w:lvl w:ilvl="8">
+      <w:start w:val="1"/>
+      <w:numFmt w:val="lowerRoman"/>
+      <w:lvlText w:val="%9."/>
+      <w:lvlJc w:val="left"/>
+      <w:pPr>
+        <w:ind w:left="3240" w:hanging="360"/>
+      </w:pPr>
+      <w:rPr>
+        <w:rFonts w:hint="default"/>
+      </w:rPr>
+    </w:lvl>
+  </w:abstractNum>
   <w:num w:numId="1">
+    <w:abstractNumId w:val="20"/>
+  </w:num>
+  <w:num w:numId="2">
+    <w:abstractNumId w:val="23"/>
+  </w:num>
+  <w:num w:numId="3">
+    <w:abstractNumId w:val="13"/>
+  </w:num>
+  <w:num w:numId="4">
+    <w:abstractNumId w:val="8"/>
+  </w:num>
+  <w:num w:numId="5">
+    <w:abstractNumId w:val="21"/>
+  </w:num>
+  <w:num w:numId="6">
+    <w:abstractNumId w:val="3"/>
+  </w:num>
+  <w:num w:numId="7">
+    <w:abstractNumId w:val="2"/>
+  </w:num>
+  <w:num w:numId="8">
+    <w:abstractNumId w:val="25"/>
+  </w:num>
+  <w:num w:numId="9">
+    <w:abstractNumId w:val="6"/>
+  </w:num>
+  <w:num w:numId="10">
+    <w:abstractNumId w:val="10"/>
+  </w:num>
+  <w:num w:numId="11">
+    <w:abstractNumId w:val="7"/>
+  </w:num>
+  <w:num w:numId="12">
+    <w:abstractNumId w:val="16"/>
+  </w:num>
+  <w:num w:numId="13">
+    <w:abstractNumId w:val="9"/>
+  </w:num>
+  <w:num w:numId="14">
+    <w:abstractNumId w:val="14"/>
+  </w:num>
+  <w:num w:numId="15">
+    <w:abstractNumId w:val="24"/>
+  </w:num>
+  <w:num w:numId="16">
+    <w:abstractNumId w:val="0"/>
+  </w:num>
+  <w:num w:numId="17">
     <w:abstractNumId w:val="1"/>
   </w:num>
-  <w:num w:numId="2">
-    <w:abstractNumId w:val="2"/>
+  <w:num w:numId="18">
+    <w:abstractNumId w:val="5"/>
   </w:num>
-  <w:num w:numId="3">
-    <w:abstractNumId w:val="0"/>
+  <w:num w:numId="19">
+    <w:abstractNumId w:val="4"/>
+  </w:num>
+  <w:num w:numId="20">
+    <w:abstractNumId w:val="12"/>
+  </w:num>
+  <w:num w:numId="21">
+    <w:abstractNumId w:val="19"/>
+  </w:num>
+  <w:num w:numId="22">
+    <w:abstractNumId w:val="26"/>
+  </w:num>
+  <w:num w:numId="23">
+    <w:abstractNumId w:val="18"/>
+  </w:num>
+  <w:num w:numId="24">
+    <w:abstractNumId w:val="22"/>
+  </w:num>
+  <w:num w:numId="25">
+    <w:abstractNumId w:val="15"/>
+  </w:num>
+  <w:num w:numId="26">
+    <w:abstractNumId w:val="17"/>
+  </w:num>
+  <w:num w:numId="27">
+    <w:abstractNumId w:val="11"/>
   </w:num>
 </w:numbering>
 </file>
@@ -720,10 +2411,10 @@
     <w:lsdException w:name="List Table 6 Colorful Accent 6" w:uiPriority="51"/>
     <w:lsdException w:name="List Table 7 Colorful Accent 6" w:uiPriority="52"/>
   </w:latentStyles>
-  <w:style w:type="paragraph" w:default="1" w:styleId="a">
+  <w:style w:type="paragraph" w:default="1" w:styleId="a0">
     <w:name w:val="Normal"/>
     <w:qFormat/>
-    <w:rsid w:val="002A158D"/>
+    <w:rsid w:val="00073F16"/>
     <w:pPr>
       <w:spacing w:after="0" w:line="360" w:lineRule="auto"/>
       <w:ind w:firstLine="709"/>
@@ -738,8 +2429,8 @@
   <w:style w:type="paragraph" w:styleId="1">
     <w:name w:val="heading 1"/>
     <w:aliases w:val="Header 1"/>
-    <w:basedOn w:val="a"/>
-    <w:next w:val="a"/>
+    <w:basedOn w:val="a0"/>
+    <w:next w:val="a0"/>
     <w:link w:val="10"/>
     <w:uiPriority w:val="9"/>
     <w:qFormat/>
@@ -757,12 +2448,12 @@
       <w:szCs w:val="32"/>
     </w:rPr>
   </w:style>
-  <w:style w:type="paragraph" w:styleId="2">
+  <w:style w:type="paragraph" w:styleId="21">
     <w:name w:val="heading 2"/>
     <w:aliases w:val="Header 2"/>
-    <w:basedOn w:val="a"/>
-    <w:next w:val="a"/>
-    <w:link w:val="20"/>
+    <w:basedOn w:val="a0"/>
+    <w:next w:val="a0"/>
+    <w:link w:val="22"/>
     <w:uiPriority w:val="9"/>
     <w:unhideWhenUsed/>
     <w:qFormat/>
@@ -778,11 +2469,11 @@
       <w:szCs w:val="26"/>
     </w:rPr>
   </w:style>
-  <w:style w:type="paragraph" w:styleId="3">
+  <w:style w:type="paragraph" w:styleId="31">
     <w:name w:val="heading 3"/>
-    <w:basedOn w:val="a"/>
-    <w:next w:val="a"/>
-    <w:link w:val="30"/>
+    <w:basedOn w:val="a0"/>
+    <w:next w:val="a0"/>
+    <w:link w:val="32"/>
     <w:uiPriority w:val="9"/>
     <w:unhideWhenUsed/>
     <w:rsid w:val="009A376C"/>
@@ -799,13 +2490,13 @@
       <w:szCs w:val="24"/>
     </w:rPr>
   </w:style>
-  <w:style w:type="character" w:default="1" w:styleId="a0">
+  <w:style w:type="character" w:default="1" w:styleId="a1">
     <w:name w:val="Default Paragraph Font"/>
     <w:uiPriority w:val="1"/>
     <w:semiHidden/>
     <w:unhideWhenUsed/>
   </w:style>
-  <w:style w:type="table" w:default="1" w:styleId="a1">
+  <w:style w:type="table" w:default="1" w:styleId="a2">
     <w:name w:val="Normal Table"/>
     <w:uiPriority w:val="99"/>
     <w:semiHidden/>
@@ -820,13 +2511,13 @@
       </w:tblCellMar>
     </w:tblPr>
   </w:style>
-  <w:style w:type="numbering" w:default="1" w:styleId="a2">
+  <w:style w:type="numbering" w:default="1" w:styleId="a3">
     <w:name w:val="No List"/>
     <w:uiPriority w:val="99"/>
     <w:semiHidden/>
     <w:unhideWhenUsed/>
   </w:style>
-  <w:style w:type="paragraph" w:styleId="a3">
+  <w:style w:type="paragraph" w:styleId="a4">
     <w:name w:val="No Spacing"/>
     <w:uiPriority w:val="1"/>
     <w:qFormat/>
@@ -845,7 +2536,7 @@
   <w:style w:type="character" w:customStyle="1" w:styleId="10">
     <w:name w:val="Заголовок 1 Знак"/>
     <w:aliases w:val="Header 1 Знак"/>
-    <w:basedOn w:val="a0"/>
+    <w:basedOn w:val="a1"/>
     <w:link w:val="1"/>
     <w:uiPriority w:val="9"/>
     <w:rsid w:val="00124C17"/>
@@ -857,11 +2548,11 @@
       <w:szCs w:val="32"/>
     </w:rPr>
   </w:style>
-  <w:style w:type="character" w:customStyle="1" w:styleId="20">
+  <w:style w:type="character" w:customStyle="1" w:styleId="22">
     <w:name w:val="Заголовок 2 Знак"/>
     <w:aliases w:val="Header 2 Знак"/>
-    <w:basedOn w:val="a0"/>
-    <w:link w:val="2"/>
+    <w:basedOn w:val="a1"/>
+    <w:link w:val="21"/>
     <w:uiPriority w:val="9"/>
     <w:rsid w:val="007E6817"/>
     <w:rPr>
@@ -872,10 +2563,10 @@
       <w:szCs w:val="26"/>
     </w:rPr>
   </w:style>
-  <w:style w:type="character" w:customStyle="1" w:styleId="30">
+  <w:style w:type="character" w:customStyle="1" w:styleId="32">
     <w:name w:val="Заголовок 3 Знак"/>
-    <w:basedOn w:val="a0"/>
-    <w:link w:val="3"/>
+    <w:basedOn w:val="a1"/>
+    <w:link w:val="31"/>
     <w:uiPriority w:val="9"/>
     <w:rsid w:val="009A376C"/>
     <w:rPr>
@@ -885,10 +2576,10 @@
       <w:szCs w:val="24"/>
     </w:rPr>
   </w:style>
-  <w:style w:type="paragraph" w:styleId="a4">
+  <w:style w:type="paragraph" w:styleId="a5">
     <w:name w:val="TOC Heading"/>
     <w:basedOn w:val="1"/>
-    <w:next w:val="a"/>
+    <w:next w:val="a0"/>
     <w:uiPriority w:val="39"/>
     <w:unhideWhenUsed/>
     <w:qFormat/>
@@ -899,8 +2590,8 @@
   </w:style>
   <w:style w:type="paragraph" w:styleId="11">
     <w:name w:val="toc 1"/>
-    <w:basedOn w:val="a"/>
-    <w:next w:val="a"/>
+    <w:basedOn w:val="a0"/>
+    <w:next w:val="a0"/>
     <w:autoRedefine/>
     <w:uiPriority w:val="39"/>
     <w:unhideWhenUsed/>
@@ -912,9 +2603,9 @@
       <w:spacing w:after="100"/>
     </w:pPr>
   </w:style>
-  <w:style w:type="character" w:styleId="a5">
+  <w:style w:type="character" w:styleId="a6">
     <w:name w:val="Hyperlink"/>
-    <w:basedOn w:val="a0"/>
+    <w:basedOn w:val="a1"/>
     <w:uiPriority w:val="99"/>
     <w:unhideWhenUsed/>
     <w:rsid w:val="006E447A"/>
@@ -923,10 +2614,10 @@
       <w:u w:val="single"/>
     </w:rPr>
   </w:style>
-  <w:style w:type="paragraph" w:styleId="21">
+  <w:style w:type="paragraph" w:styleId="23">
     <w:name w:val="toc 2"/>
-    <w:basedOn w:val="a"/>
-    <w:next w:val="a"/>
+    <w:basedOn w:val="a0"/>
+    <w:next w:val="a0"/>
     <w:autoRedefine/>
     <w:uiPriority w:val="39"/>
     <w:unhideWhenUsed/>
@@ -939,7 +2630,7 @@
   <w:style w:type="paragraph" w:customStyle="1" w:styleId="Sectionheader">
     <w:name w:val="Section header"/>
     <w:basedOn w:val="1"/>
-    <w:next w:val="a"/>
+    <w:next w:val="a0"/>
     <w:link w:val="Sectionheader0"/>
     <w:qFormat/>
     <w:rsid w:val="007E6817"/>
@@ -953,9 +2644,9 @@
       <w:lang w:eastAsia="ru-RU"/>
     </w:rPr>
   </w:style>
-  <w:style w:type="character" w:styleId="a6">
+  <w:style w:type="character" w:styleId="a7">
     <w:name w:val="Placeholder Text"/>
-    <w:basedOn w:val="a0"/>
+    <w:basedOn w:val="a1"/>
     <w:uiPriority w:val="99"/>
     <w:semiHidden/>
     <w:rsid w:val="00803DAC"/>
@@ -980,7 +2671,7 @@
   </w:style>
   <w:style w:type="paragraph" w:customStyle="1" w:styleId="Code">
     <w:name w:val="Code"/>
-    <w:basedOn w:val="a"/>
+    <w:basedOn w:val="a0"/>
     <w:link w:val="Code0"/>
     <w:qFormat/>
     <w:rsid w:val="00B20F39"/>
@@ -995,9 +2686,9 @@
       <w:lang w:val="en-US"/>
     </w:rPr>
   </w:style>
-  <w:style w:type="table" w:styleId="a7">
+  <w:style w:type="table" w:styleId="a8">
     <w:name w:val="Table Grid"/>
-    <w:basedOn w:val="a1"/>
+    <w:basedOn w:val="a2"/>
     <w:uiPriority w:val="39"/>
     <w:rsid w:val="00944E46"/>
     <w:pPr>
@@ -1016,7 +2707,7 @@
   </w:style>
   <w:style w:type="character" w:customStyle="1" w:styleId="Code0">
     <w:name w:val="Code Знак"/>
-    <w:basedOn w:val="a0"/>
+    <w:basedOn w:val="a1"/>
     <w:link w:val="Code"/>
     <w:rsid w:val="00B20F39"/>
     <w:rPr>
@@ -1027,17 +2718,17 @@
       <w:lang w:val="en-US"/>
     </w:rPr>
   </w:style>
-  <w:style w:type="paragraph" w:styleId="a8">
+  <w:style w:type="paragraph" w:styleId="a9">
     <w:name w:val="Bibliography"/>
-    <w:basedOn w:val="a"/>
-    <w:next w:val="a"/>
+    <w:basedOn w:val="a0"/>
+    <w:next w:val="a0"/>
     <w:uiPriority w:val="37"/>
     <w:unhideWhenUsed/>
     <w:rsid w:val="006B2A94"/>
   </w:style>
   <w:style w:type="paragraph" w:customStyle="1" w:styleId="small">
     <w:name w:val="small"/>
-    <w:basedOn w:val="a"/>
+    <w:basedOn w:val="a0"/>
     <w:rsid w:val="002C20C3"/>
     <w:pPr>
       <w:spacing w:before="100" w:beforeAutospacing="1" w:after="100" w:afterAutospacing="1" w:line="240" w:lineRule="auto"/>
@@ -1053,7 +2744,7 @@
   </w:style>
   <w:style w:type="character" w:customStyle="1" w:styleId="InlineCode">
     <w:name w:val="InlineCode"/>
-    <w:basedOn w:val="a0"/>
+    <w:basedOn w:val="a1"/>
     <w:uiPriority w:val="1"/>
     <w:qFormat/>
     <w:rsid w:val="002A158D"/>
@@ -1061,6 +2752,243 @@
       <w:rFonts w:ascii="Courier New" w:hAnsi="Courier New"/>
       <w:sz w:val="26"/>
       <w:lang w:val="en-US"/>
+    </w:rPr>
+  </w:style>
+  <w:style w:type="paragraph" w:styleId="aa">
+    <w:name w:val="List Number"/>
+    <w:basedOn w:val="a0"/>
+    <w:uiPriority w:val="99"/>
+    <w:semiHidden/>
+    <w:unhideWhenUsed/>
+    <w:rsid w:val="001C5E85"/>
+    <w:pPr>
+      <w:ind w:firstLine="0"/>
+      <w:contextualSpacing/>
+    </w:pPr>
+  </w:style>
+  <w:style w:type="paragraph" w:styleId="2">
+    <w:name w:val="List Number 2"/>
+    <w:basedOn w:val="a0"/>
+    <w:link w:val="24"/>
+    <w:uiPriority w:val="99"/>
+    <w:semiHidden/>
+    <w:unhideWhenUsed/>
+    <w:rsid w:val="001C5E85"/>
+    <w:pPr>
+      <w:numPr>
+        <w:numId w:val="6"/>
+      </w:numPr>
+      <w:contextualSpacing/>
+    </w:pPr>
+  </w:style>
+  <w:style w:type="paragraph" w:styleId="3">
+    <w:name w:val="List Number 3"/>
+    <w:basedOn w:val="a0"/>
+    <w:link w:val="33"/>
+    <w:uiPriority w:val="99"/>
+    <w:semiHidden/>
+    <w:unhideWhenUsed/>
+    <w:rsid w:val="001C5E85"/>
+    <w:pPr>
+      <w:numPr>
+        <w:numId w:val="7"/>
+      </w:numPr>
+      <w:contextualSpacing/>
+    </w:pPr>
+  </w:style>
+  <w:style w:type="paragraph" w:styleId="a">
+    <w:name w:val="List Bullet"/>
+    <w:basedOn w:val="a0"/>
+    <w:link w:val="ab"/>
+    <w:uiPriority w:val="99"/>
+    <w:semiHidden/>
+    <w:unhideWhenUsed/>
+    <w:rsid w:val="001C5E85"/>
+    <w:pPr>
+      <w:numPr>
+        <w:numId w:val="4"/>
+      </w:numPr>
+      <w:contextualSpacing/>
+    </w:pPr>
+  </w:style>
+  <w:style w:type="character" w:customStyle="1" w:styleId="ab">
+    <w:name w:val="Маркированный список Знак"/>
+    <w:basedOn w:val="a1"/>
+    <w:link w:val="a"/>
+    <w:uiPriority w:val="99"/>
+    <w:semiHidden/>
+    <w:rsid w:val="001C5E85"/>
+    <w:rPr>
+      <w:rFonts w:ascii="Times New Roman" w:hAnsi="Times New Roman"/>
+      <w:color w:val="000000" w:themeColor="text1"/>
+      <w:sz w:val="28"/>
+    </w:rPr>
+  </w:style>
+  <w:style w:type="paragraph" w:styleId="20">
+    <w:name w:val="List Bullet 2"/>
+    <w:basedOn w:val="a0"/>
+    <w:link w:val="25"/>
+    <w:uiPriority w:val="99"/>
+    <w:semiHidden/>
+    <w:unhideWhenUsed/>
+    <w:rsid w:val="001C5E85"/>
+    <w:pPr>
+      <w:numPr>
+        <w:numId w:val="11"/>
+      </w:numPr>
+      <w:contextualSpacing/>
+    </w:pPr>
+  </w:style>
+  <w:style w:type="character" w:customStyle="1" w:styleId="25">
+    <w:name w:val="Маркированный список 2 Знак"/>
+    <w:basedOn w:val="a1"/>
+    <w:link w:val="20"/>
+    <w:uiPriority w:val="99"/>
+    <w:semiHidden/>
+    <w:rsid w:val="001C5E85"/>
+    <w:rPr>
+      <w:rFonts w:ascii="Times New Roman" w:hAnsi="Times New Roman"/>
+      <w:color w:val="000000" w:themeColor="text1"/>
+      <w:sz w:val="28"/>
+    </w:rPr>
+  </w:style>
+  <w:style w:type="paragraph" w:styleId="30">
+    <w:name w:val="List Bullet 3"/>
+    <w:basedOn w:val="a0"/>
+    <w:link w:val="34"/>
+    <w:uiPriority w:val="99"/>
+    <w:semiHidden/>
+    <w:unhideWhenUsed/>
+    <w:rsid w:val="001C5E85"/>
+    <w:pPr>
+      <w:numPr>
+        <w:numId w:val="9"/>
+      </w:numPr>
+      <w:contextualSpacing/>
+    </w:pPr>
+  </w:style>
+  <w:style w:type="character" w:customStyle="1" w:styleId="34">
+    <w:name w:val="Маркированный список 3 Знак"/>
+    <w:basedOn w:val="a1"/>
+    <w:link w:val="30"/>
+    <w:uiPriority w:val="99"/>
+    <w:semiHidden/>
+    <w:rsid w:val="001C5E85"/>
+    <w:rPr>
+      <w:rFonts w:ascii="Times New Roman" w:hAnsi="Times New Roman"/>
+      <w:color w:val="000000" w:themeColor="text1"/>
+      <w:sz w:val="28"/>
+    </w:rPr>
+  </w:style>
+  <w:style w:type="paragraph" w:styleId="ac">
+    <w:name w:val="List Paragraph"/>
+    <w:basedOn w:val="a0"/>
+    <w:uiPriority w:val="34"/>
+    <w:qFormat/>
+    <w:rsid w:val="00FB4D82"/>
+    <w:pPr>
+      <w:ind w:left="720"/>
+      <w:contextualSpacing/>
+    </w:pPr>
+  </w:style>
+  <w:style w:type="paragraph" w:customStyle="1" w:styleId="MainNumberList">
+    <w:name w:val="Main Number List"/>
+    <w:basedOn w:val="aa"/>
+    <w:link w:val="MainNumberList0"/>
+    <w:qFormat/>
+    <w:rsid w:val="0076277C"/>
+    <w:pPr>
+      <w:numPr>
+        <w:numId w:val="5"/>
+      </w:numPr>
+      <w:ind w:left="357" w:hanging="357"/>
+    </w:pPr>
+  </w:style>
+  <w:style w:type="paragraph" w:customStyle="1" w:styleId="MainNumberList2">
+    <w:name w:val="Main Number List 2"/>
+    <w:basedOn w:val="2"/>
+    <w:link w:val="MainNumberList20"/>
+    <w:qFormat/>
+    <w:rsid w:val="0076277C"/>
+    <w:pPr>
+      <w:numPr>
+        <w:ilvl w:val="1"/>
+        <w:numId w:val="5"/>
+      </w:numPr>
+      <w:ind w:left="641" w:hanging="357"/>
+    </w:pPr>
+  </w:style>
+  <w:style w:type="character" w:customStyle="1" w:styleId="MainNumberList0">
+    <w:name w:val="Main Number List Знак"/>
+    <w:basedOn w:val="a1"/>
+    <w:link w:val="MainNumberList"/>
+    <w:rsid w:val="0076277C"/>
+    <w:rPr>
+      <w:rFonts w:ascii="Times New Roman" w:hAnsi="Times New Roman"/>
+      <w:color w:val="000000" w:themeColor="text1"/>
+      <w:sz w:val="28"/>
+    </w:rPr>
+  </w:style>
+  <w:style w:type="paragraph" w:customStyle="1" w:styleId="MainNumberList3">
+    <w:name w:val="Main Number List 3"/>
+    <w:basedOn w:val="3"/>
+    <w:link w:val="MainNumberList30"/>
+    <w:qFormat/>
+    <w:rsid w:val="0076277C"/>
+    <w:pPr>
+      <w:numPr>
+        <w:ilvl w:val="2"/>
+        <w:numId w:val="5"/>
+      </w:numPr>
+      <w:ind w:left="748" w:hanging="181"/>
+    </w:pPr>
+  </w:style>
+  <w:style w:type="character" w:customStyle="1" w:styleId="24">
+    <w:name w:val="Нумерованный список 2 Знак"/>
+    <w:basedOn w:val="a1"/>
+    <w:link w:val="2"/>
+    <w:uiPriority w:val="99"/>
+    <w:semiHidden/>
+    <w:rsid w:val="00073F16"/>
+    <w:rPr>
+      <w:rFonts w:ascii="Times New Roman" w:hAnsi="Times New Roman"/>
+      <w:color w:val="000000" w:themeColor="text1"/>
+      <w:sz w:val="28"/>
+    </w:rPr>
+  </w:style>
+  <w:style w:type="character" w:customStyle="1" w:styleId="MainNumberList20">
+    <w:name w:val="Main Number List 2 Знак"/>
+    <w:basedOn w:val="24"/>
+    <w:link w:val="MainNumberList2"/>
+    <w:rsid w:val="0076277C"/>
+    <w:rPr>
+      <w:rFonts w:ascii="Times New Roman" w:hAnsi="Times New Roman"/>
+      <w:color w:val="000000" w:themeColor="text1"/>
+      <w:sz w:val="28"/>
+    </w:rPr>
+  </w:style>
+  <w:style w:type="character" w:customStyle="1" w:styleId="33">
+    <w:name w:val="Нумерованный список 3 Знак"/>
+    <w:basedOn w:val="a1"/>
+    <w:link w:val="3"/>
+    <w:uiPriority w:val="99"/>
+    <w:semiHidden/>
+    <w:rsid w:val="00073F16"/>
+    <w:rPr>
+      <w:rFonts w:ascii="Times New Roman" w:hAnsi="Times New Roman"/>
+      <w:color w:val="000000" w:themeColor="text1"/>
+      <w:sz w:val="28"/>
+    </w:rPr>
+  </w:style>
+  <w:style w:type="character" w:customStyle="1" w:styleId="MainNumberList30">
+    <w:name w:val="Main Number List 3 Знак"/>
+    <w:basedOn w:val="33"/>
+    <w:link w:val="MainNumberList3"/>
+    <w:rsid w:val="0076277C"/>
+    <w:rPr>
+      <w:rFonts w:ascii="Times New Roman" w:hAnsi="Times New Roman"/>
+      <w:color w:val="000000" w:themeColor="text1"/>
+      <w:sz w:val="28"/>
     </w:rPr>
   </w:style>
 </w:styles>
@@ -1353,7 +3281,7 @@
 </file>
 
 <file path=customXml/itemProps1.xml><?xml version="1.0" encoding="utf-8"?>
-<ds:datastoreItem xmlns:ds="http://schemas.openxmlformats.org/officeDocument/2006/customXml" ds:itemID="{CC04C126-38DE-4C0C-A622-7995B1DC7AE6}">
+<ds:datastoreItem xmlns:ds="http://schemas.openxmlformats.org/officeDocument/2006/customXml" ds:itemID="{38A34851-1124-48EF-A22F-6EAAC49FE42E}">
   <ds:schemaRefs>
     <ds:schemaRef ds:uri="http://schemas.openxmlformats.org/officeDocument/2006/bibliography"/>
   </ds:schemaRefs>

</xml_diff>